<commit_message>
Aggiunti Component e Deployment Diagrams
</commit_message>
<xml_diff>
--- a/Deliverables/SDD_OctoPlus.docx
+++ b/Deliverables/SDD_OctoPlus.docx
@@ -691,6 +691,177 @@
               <w:jc w:val="center"/>
               <w:textAlignment w:val="baseline"/>
               <w:cnfStyle w:val="000000000000" w:firstRow="0" w:lastRow="0" w:firstColumn="0" w:lastColumn="0" w:oddVBand="0" w:evenVBand="0" w:oddHBand="0" w:evenHBand="0" w:firstRowFirstColumn="0" w:firstRowLastColumn="0" w:lastRowFirstColumn="0" w:lastRowLastColumn="0"/>
+              <w:rPr>
+                <w:rFonts w:ascii="Calibri" w:eastAsia="Times New Roman" w:hAnsi="Calibri" w:cs="Calibri"/>
+                <w:b/>
+                <w:bCs/>
+                <w:color w:val="000000" w:themeColor="text1"/>
+                <w:kern w:val="0"/>
+                <w:lang w:eastAsia="it-IT"/>
+                <w14:ligatures w14:val="none"/>
+              </w:rPr>
+            </w:pPr>
+            <w:r>
+              <w:rPr>
+                <w:rFonts w:ascii="Calibri" w:eastAsia="Times New Roman" w:hAnsi="Calibri" w:cs="Calibri"/>
+                <w:b/>
+                <w:bCs/>
+                <w:color w:val="000000" w:themeColor="text1"/>
+                <w:kern w:val="0"/>
+                <w:lang w:eastAsia="it-IT"/>
+                <w14:ligatures w14:val="none"/>
+              </w:rPr>
+              <w:t>Donnarumma Salvatore</w:t>
+            </w:r>
+          </w:p>
+        </w:tc>
+      </w:tr>
+      <w:tr>
+        <w:trPr>
+          <w:cnfStyle w:val="000000100000" w:firstRow="0" w:lastRow="0" w:firstColumn="0" w:lastColumn="0" w:oddVBand="0" w:evenVBand="0" w:oddHBand="1" w:evenHBand="0" w:firstRowFirstColumn="0" w:firstRowLastColumn="0" w:lastRowFirstColumn="0" w:lastRowLastColumn="0"/>
+        </w:trPr>
+        <w:tc>
+          <w:tcPr>
+            <w:cnfStyle w:val="001000000000" w:firstRow="0" w:lastRow="0" w:firstColumn="1" w:lastColumn="0" w:oddVBand="0" w:evenVBand="0" w:oddHBand="0" w:evenHBand="0" w:firstRowFirstColumn="0" w:firstRowLastColumn="0" w:lastRowFirstColumn="0" w:lastRowLastColumn="0"/>
+            <w:tcW w:w="2407" w:type="dxa"/>
+            <w:tcBorders>
+              <w:top w:val="single" w:sz="4" w:space="0" w:color="9CC2E5" w:themeColor="accent5" w:themeTint="99"/>
+              <w:left w:val="single" w:sz="4" w:space="0" w:color="9CC2E5" w:themeColor="accent5" w:themeTint="99"/>
+              <w:bottom w:val="single" w:sz="4" w:space="0" w:color="9CC2E5" w:themeColor="accent5" w:themeTint="99"/>
+              <w:right w:val="single" w:sz="4" w:space="0" w:color="9CC2E5" w:themeColor="accent5" w:themeTint="99"/>
+            </w:tcBorders>
+          </w:tcPr>
+          <w:p>
+            <w:pPr>
+              <w:jc w:val="center"/>
+              <w:textAlignment w:val="baseline"/>
+              <w:rPr>
+                <w:rFonts w:ascii="Calibri" w:eastAsia="Times New Roman" w:hAnsi="Calibri" w:cs="Calibri"/>
+                <w:color w:val="000000" w:themeColor="text1"/>
+                <w:kern w:val="0"/>
+                <w:lang w:eastAsia="it-IT"/>
+                <w14:ligatures w14:val="none"/>
+              </w:rPr>
+            </w:pPr>
+            <w:r>
+              <w:rPr>
+                <w:rFonts w:ascii="Calibri" w:eastAsia="Times New Roman" w:hAnsi="Calibri" w:cs="Calibri"/>
+                <w:color w:val="000000" w:themeColor="text1"/>
+                <w:kern w:val="0"/>
+                <w:lang w:eastAsia="it-IT"/>
+                <w14:ligatures w14:val="none"/>
+              </w:rPr>
+              <w:t>28/11/2023</w:t>
+            </w:r>
+          </w:p>
+        </w:tc>
+        <w:tc>
+          <w:tcPr>
+            <w:tcW w:w="2407" w:type="dxa"/>
+            <w:tcBorders>
+              <w:top w:val="single" w:sz="4" w:space="0" w:color="9CC2E5" w:themeColor="accent5" w:themeTint="99"/>
+              <w:left w:val="single" w:sz="4" w:space="0" w:color="9CC2E5" w:themeColor="accent5" w:themeTint="99"/>
+              <w:bottom w:val="single" w:sz="4" w:space="0" w:color="9CC2E5" w:themeColor="accent5" w:themeTint="99"/>
+              <w:right w:val="single" w:sz="4" w:space="0" w:color="9CC2E5" w:themeColor="accent5" w:themeTint="99"/>
+            </w:tcBorders>
+          </w:tcPr>
+          <w:p>
+            <w:pPr>
+              <w:jc w:val="center"/>
+              <w:textAlignment w:val="baseline"/>
+              <w:cnfStyle w:val="000000100000" w:firstRow="0" w:lastRow="0" w:firstColumn="0" w:lastColumn="0" w:oddVBand="0" w:evenVBand="0" w:oddHBand="1" w:evenHBand="0" w:firstRowFirstColumn="0" w:firstRowLastColumn="0" w:lastRowFirstColumn="0" w:lastRowLastColumn="0"/>
+              <w:rPr>
+                <w:rFonts w:ascii="Calibri" w:eastAsia="Times New Roman" w:hAnsi="Calibri" w:cs="Calibri"/>
+                <w:b/>
+                <w:bCs/>
+                <w:color w:val="000000" w:themeColor="text1"/>
+                <w:kern w:val="0"/>
+                <w:lang w:eastAsia="it-IT"/>
+                <w14:ligatures w14:val="none"/>
+              </w:rPr>
+            </w:pPr>
+            <w:r>
+              <w:rPr>
+                <w:rFonts w:ascii="Calibri" w:eastAsia="Times New Roman" w:hAnsi="Calibri" w:cs="Calibri"/>
+                <w:b/>
+                <w:bCs/>
+                <w:color w:val="000000" w:themeColor="text1"/>
+                <w:kern w:val="0"/>
+                <w:lang w:eastAsia="it-IT"/>
+                <w14:ligatures w14:val="none"/>
+              </w:rPr>
+              <w:t>0.3</w:t>
+            </w:r>
+          </w:p>
+        </w:tc>
+        <w:tc>
+          <w:tcPr>
+            <w:tcW w:w="2407" w:type="dxa"/>
+            <w:tcBorders>
+              <w:top w:val="single" w:sz="4" w:space="0" w:color="9CC2E5" w:themeColor="accent5" w:themeTint="99"/>
+              <w:left w:val="single" w:sz="4" w:space="0" w:color="9CC2E5" w:themeColor="accent5" w:themeTint="99"/>
+              <w:bottom w:val="single" w:sz="4" w:space="0" w:color="9CC2E5" w:themeColor="accent5" w:themeTint="99"/>
+              <w:right w:val="single" w:sz="4" w:space="0" w:color="9CC2E5" w:themeColor="accent5" w:themeTint="99"/>
+            </w:tcBorders>
+          </w:tcPr>
+          <w:p>
+            <w:pPr>
+              <w:jc w:val="both"/>
+              <w:textAlignment w:val="baseline"/>
+              <w:cnfStyle w:val="000000100000" w:firstRow="0" w:lastRow="0" w:firstColumn="0" w:lastColumn="0" w:oddVBand="0" w:evenVBand="0" w:oddHBand="1" w:evenHBand="0" w:firstRowFirstColumn="0" w:firstRowLastColumn="0" w:lastRowFirstColumn="0" w:lastRowLastColumn="0"/>
+              <w:rPr>
+                <w:rFonts w:ascii="Calibri" w:eastAsia="Times New Roman" w:hAnsi="Calibri" w:cs="Calibri"/>
+                <w:b/>
+                <w:bCs/>
+                <w:color w:val="000000" w:themeColor="text1"/>
+                <w:kern w:val="0"/>
+                <w:lang w:eastAsia="it-IT"/>
+                <w14:ligatures w14:val="none"/>
+              </w:rPr>
+            </w:pPr>
+            <w:r>
+              <w:rPr>
+                <w:rFonts w:ascii="Calibri" w:eastAsia="Times New Roman" w:hAnsi="Calibri" w:cs="Calibri"/>
+                <w:b/>
+                <w:bCs/>
+                <w:color w:val="000000" w:themeColor="text1"/>
+                <w:kern w:val="0"/>
+                <w:lang w:eastAsia="it-IT"/>
+                <w14:ligatures w14:val="none"/>
+              </w:rPr>
+              <w:t xml:space="preserve">Aggiunti Component e Deployment </w:t>
+            </w:r>
+            <w:proofErr w:type="spellStart"/>
+            <w:r>
+              <w:rPr>
+                <w:rFonts w:ascii="Calibri" w:eastAsia="Times New Roman" w:hAnsi="Calibri" w:cs="Calibri"/>
+                <w:b/>
+                <w:bCs/>
+                <w:color w:val="000000" w:themeColor="text1"/>
+                <w:kern w:val="0"/>
+                <w:lang w:eastAsia="it-IT"/>
+                <w14:ligatures w14:val="none"/>
+              </w:rPr>
+              <w:t>Diagram</w:t>
+            </w:r>
+            <w:proofErr w:type="spellEnd"/>
+          </w:p>
+        </w:tc>
+        <w:tc>
+          <w:tcPr>
+            <w:tcW w:w="2407" w:type="dxa"/>
+            <w:tcBorders>
+              <w:top w:val="single" w:sz="4" w:space="0" w:color="9CC2E5" w:themeColor="accent5" w:themeTint="99"/>
+              <w:left w:val="single" w:sz="4" w:space="0" w:color="9CC2E5" w:themeColor="accent5" w:themeTint="99"/>
+              <w:bottom w:val="single" w:sz="4" w:space="0" w:color="9CC2E5" w:themeColor="accent5" w:themeTint="99"/>
+              <w:right w:val="single" w:sz="4" w:space="0" w:color="9CC2E5" w:themeColor="accent5" w:themeTint="99"/>
+            </w:tcBorders>
+          </w:tcPr>
+          <w:p>
+            <w:pPr>
+              <w:jc w:val="center"/>
+              <w:textAlignment w:val="baseline"/>
+              <w:cnfStyle w:val="000000100000" w:firstRow="0" w:lastRow="0" w:firstColumn="0" w:lastColumn="0" w:oddVBand="0" w:evenVBand="0" w:oddHBand="1" w:evenHBand="0" w:firstRowFirstColumn="0" w:firstRowLastColumn="0" w:lastRowFirstColumn="0" w:lastRowLastColumn="0"/>
               <w:rPr>
                 <w:rFonts w:ascii="Calibri" w:eastAsia="Times New Roman" w:hAnsi="Calibri" w:cs="Calibri"/>
                 <w:b/>
@@ -1550,7 +1721,15 @@
                 <w:rFonts w:asciiTheme="majorHAnsi" w:eastAsiaTheme="majorEastAsia" w:hAnsiTheme="majorHAnsi" w:cstheme="majorBidi"/>
                 <w:color w:val="000000" w:themeColor="text1"/>
               </w:rPr>
-              <w:t xml:space="preserve">Il sistema deve disporre di meccanismi di protezione che non permettono ai comuni utenti di accedere alle aree personali dei gestori. </w:t>
+              <w:t xml:space="preserve">Il sistema deve disporre di meccanismi di protezione che non permettono ai comuni utenti di accedere alle aree </w:t>
+            </w:r>
+            <w:r>
+              <w:rPr>
+                <w:rFonts w:asciiTheme="majorHAnsi" w:eastAsiaTheme="majorEastAsia" w:hAnsiTheme="majorHAnsi" w:cstheme="majorBidi"/>
+                <w:color w:val="000000" w:themeColor="text1"/>
+              </w:rPr>
+              <w:lastRenderedPageBreak/>
+              <w:t xml:space="preserve">personali dei gestori. </w:t>
             </w:r>
           </w:p>
         </w:tc>
@@ -1572,6 +1751,7 @@
                 <w:rFonts w:asciiTheme="majorHAnsi" w:eastAsiaTheme="majorEastAsia" w:hAnsiTheme="majorHAnsi" w:cstheme="majorBidi"/>
                 <w:color w:val="000000" w:themeColor="text1"/>
               </w:rPr>
+              <w:lastRenderedPageBreak/>
               <w:t>RNF4.</w:t>
             </w:r>
             <w:r>
@@ -1651,15 +1831,7 @@
                 <w:rFonts w:asciiTheme="majorHAnsi" w:eastAsiaTheme="majorEastAsia" w:hAnsiTheme="majorHAnsi" w:cstheme="majorBidi"/>
                 <w:color w:val="000000" w:themeColor="text1"/>
               </w:rPr>
-              <w:t xml:space="preserve">Il sistema deve fornire messaggi di errore chiari e suggerimento per aiutare gli </w:t>
-            </w:r>
-            <w:r>
-              <w:rPr>
-                <w:rFonts w:asciiTheme="majorHAnsi" w:eastAsiaTheme="majorEastAsia" w:hAnsiTheme="majorHAnsi" w:cstheme="majorBidi"/>
-                <w:color w:val="000000" w:themeColor="text1"/>
-              </w:rPr>
-              <w:lastRenderedPageBreak/>
-              <w:t xml:space="preserve">utenti a risolvere eventuali problemi. </w:t>
+              <w:t xml:space="preserve">Il sistema deve fornire messaggi di errore chiari e suggerimento per aiutare gli utenti a risolvere eventuali problemi. </w:t>
             </w:r>
           </w:p>
         </w:tc>
@@ -1681,7 +1853,6 @@
                 <w:rFonts w:asciiTheme="majorHAnsi" w:eastAsiaTheme="majorEastAsia" w:hAnsiTheme="majorHAnsi" w:cstheme="majorBidi"/>
                 <w:color w:val="000000" w:themeColor="text1"/>
               </w:rPr>
-              <w:lastRenderedPageBreak/>
               <w:t>RNF4.5</w:t>
             </w:r>
           </w:p>
@@ -2182,6 +2353,127 @@
     </w:tbl>
     <w:p>
       <w:pPr>
+        <w:jc w:val="both"/>
+        <w:rPr>
+          <w:rFonts w:asciiTheme="majorHAnsi" w:eastAsiaTheme="majorEastAsia" w:hAnsiTheme="majorHAnsi" w:cstheme="majorBidi"/>
+          <w:color w:val="2F5496" w:themeColor="accent1" w:themeShade="BF"/>
+          <w:sz w:val="32"/>
+          <w:szCs w:val="32"/>
+        </w:rPr>
+      </w:pPr>
+    </w:p>
+    <w:p>
+      <w:pPr>
+        <w:jc w:val="both"/>
+        <w:rPr>
+          <w:rFonts w:asciiTheme="majorHAnsi" w:eastAsiaTheme="majorEastAsia" w:hAnsiTheme="majorHAnsi" w:cstheme="majorBidi"/>
+          <w:color w:val="2F5496" w:themeColor="accent1" w:themeShade="BF"/>
+          <w:sz w:val="32"/>
+          <w:szCs w:val="32"/>
+        </w:rPr>
+      </w:pPr>
+    </w:p>
+    <w:p>
+      <w:pPr>
+        <w:jc w:val="both"/>
+        <w:rPr>
+          <w:rFonts w:asciiTheme="majorHAnsi" w:eastAsiaTheme="majorEastAsia" w:hAnsiTheme="majorHAnsi" w:cstheme="majorBidi"/>
+          <w:color w:val="2F5496" w:themeColor="accent1" w:themeShade="BF"/>
+          <w:sz w:val="32"/>
+          <w:szCs w:val="32"/>
+        </w:rPr>
+      </w:pPr>
+    </w:p>
+    <w:p>
+      <w:pPr>
+        <w:jc w:val="both"/>
+        <w:rPr>
+          <w:rFonts w:asciiTheme="majorHAnsi" w:eastAsiaTheme="majorEastAsia" w:hAnsiTheme="majorHAnsi" w:cstheme="majorBidi"/>
+          <w:color w:val="2F5496" w:themeColor="accent1" w:themeShade="BF"/>
+          <w:sz w:val="32"/>
+          <w:szCs w:val="32"/>
+        </w:rPr>
+      </w:pPr>
+    </w:p>
+    <w:p>
+      <w:pPr>
+        <w:jc w:val="both"/>
+        <w:rPr>
+          <w:rFonts w:asciiTheme="majorHAnsi" w:eastAsiaTheme="majorEastAsia" w:hAnsiTheme="majorHAnsi" w:cstheme="majorBidi"/>
+          <w:color w:val="2F5496" w:themeColor="accent1" w:themeShade="BF"/>
+          <w:sz w:val="32"/>
+          <w:szCs w:val="32"/>
+        </w:rPr>
+      </w:pPr>
+    </w:p>
+    <w:p>
+      <w:pPr>
+        <w:jc w:val="both"/>
+        <w:rPr>
+          <w:rFonts w:asciiTheme="majorHAnsi" w:eastAsiaTheme="majorEastAsia" w:hAnsiTheme="majorHAnsi" w:cstheme="majorBidi"/>
+          <w:color w:val="2F5496" w:themeColor="accent1" w:themeShade="BF"/>
+          <w:sz w:val="32"/>
+          <w:szCs w:val="32"/>
+        </w:rPr>
+      </w:pPr>
+    </w:p>
+    <w:p>
+      <w:pPr>
+        <w:jc w:val="both"/>
+        <w:rPr>
+          <w:rFonts w:asciiTheme="majorHAnsi" w:eastAsiaTheme="majorEastAsia" w:hAnsiTheme="majorHAnsi" w:cstheme="majorBidi"/>
+          <w:color w:val="2F5496" w:themeColor="accent1" w:themeShade="BF"/>
+          <w:sz w:val="32"/>
+          <w:szCs w:val="32"/>
+        </w:rPr>
+      </w:pPr>
+    </w:p>
+    <w:p>
+      <w:pPr>
+        <w:jc w:val="both"/>
+        <w:rPr>
+          <w:rFonts w:asciiTheme="majorHAnsi" w:eastAsiaTheme="majorEastAsia" w:hAnsiTheme="majorHAnsi" w:cstheme="majorBidi"/>
+          <w:color w:val="2F5496" w:themeColor="accent1" w:themeShade="BF"/>
+          <w:sz w:val="32"/>
+          <w:szCs w:val="32"/>
+        </w:rPr>
+      </w:pPr>
+    </w:p>
+    <w:p>
+      <w:pPr>
+        <w:jc w:val="both"/>
+        <w:rPr>
+          <w:rFonts w:asciiTheme="majorHAnsi" w:eastAsiaTheme="majorEastAsia" w:hAnsiTheme="majorHAnsi" w:cstheme="majorBidi"/>
+          <w:color w:val="2F5496" w:themeColor="accent1" w:themeShade="BF"/>
+          <w:sz w:val="32"/>
+          <w:szCs w:val="32"/>
+        </w:rPr>
+      </w:pPr>
+    </w:p>
+    <w:p>
+      <w:pPr>
+        <w:jc w:val="both"/>
+        <w:rPr>
+          <w:rFonts w:asciiTheme="majorHAnsi" w:eastAsiaTheme="majorEastAsia" w:hAnsiTheme="majorHAnsi" w:cstheme="majorBidi"/>
+          <w:color w:val="2F5496" w:themeColor="accent1" w:themeShade="BF"/>
+          <w:sz w:val="32"/>
+          <w:szCs w:val="32"/>
+        </w:rPr>
+      </w:pPr>
+    </w:p>
+    <w:p>
+      <w:pPr>
+        <w:jc w:val="both"/>
+        <w:rPr>
+          <w:rFonts w:asciiTheme="majorHAnsi" w:eastAsiaTheme="majorEastAsia" w:hAnsiTheme="majorHAnsi" w:cstheme="majorBidi"/>
+          <w:color w:val="2F5496" w:themeColor="accent1" w:themeShade="BF"/>
+          <w:sz w:val="32"/>
+          <w:szCs w:val="32"/>
+        </w:rPr>
+      </w:pPr>
+    </w:p>
+    <w:p>
+      <w:pPr>
         <w:pStyle w:val="Paragrafoelenco"/>
         <w:numPr>
           <w:ilvl w:val="2"/>
@@ -2202,8 +2494,30 @@
           <w:sz w:val="32"/>
           <w:szCs w:val="32"/>
         </w:rPr>
+        <w:tab/>
+      </w:r>
+      <w:r>
+        <w:rPr>
+          <w:rFonts w:asciiTheme="majorHAnsi" w:eastAsiaTheme="majorEastAsia" w:hAnsiTheme="majorHAnsi" w:cstheme="majorBidi"/>
+          <w:color w:val="2F5496" w:themeColor="accent1" w:themeShade="BF"/>
+          <w:sz w:val="32"/>
+          <w:szCs w:val="32"/>
+        </w:rPr>
         <w:t>Trade-off</w:t>
       </w:r>
+    </w:p>
+    <w:p>
+      <w:pPr>
+        <w:pStyle w:val="Paragrafoelenco"/>
+        <w:ind w:left="1776"/>
+        <w:jc w:val="both"/>
+        <w:rPr>
+          <w:rFonts w:asciiTheme="majorHAnsi" w:eastAsiaTheme="majorEastAsia" w:hAnsiTheme="majorHAnsi" w:cstheme="majorBidi"/>
+          <w:color w:val="2F5496" w:themeColor="accent1" w:themeShade="BF"/>
+          <w:sz w:val="32"/>
+          <w:szCs w:val="32"/>
+        </w:rPr>
+      </w:pPr>
     </w:p>
     <w:tbl>
       <w:tblPr>
@@ -2523,7 +2837,6 @@
           <w:sz w:val="32"/>
           <w:szCs w:val="32"/>
         </w:rPr>
-        <w:lastRenderedPageBreak/>
         <w:t>Riferimenti</w:t>
       </w:r>
     </w:p>
@@ -2577,6 +2890,17 @@
     </w:p>
     <w:p>
       <w:pPr>
+        <w:jc w:val="both"/>
+        <w:rPr>
+          <w:rFonts w:asciiTheme="majorHAnsi" w:eastAsiaTheme="majorEastAsia" w:hAnsiTheme="majorHAnsi" w:cstheme="majorBidi"/>
+          <w:color w:val="000000" w:themeColor="text1"/>
+          <w:sz w:val="32"/>
+          <w:szCs w:val="32"/>
+        </w:rPr>
+      </w:pPr>
+    </w:p>
+    <w:p>
+      <w:pPr>
         <w:pStyle w:val="Paragrafoelenco"/>
         <w:numPr>
           <w:ilvl w:val="0"/>
@@ -2603,26 +2927,80 @@
     <w:p>
       <w:pPr>
         <w:pStyle w:val="Paragrafoelenco"/>
-        <w:numPr>
-          <w:ilvl w:val="0"/>
-          <w:numId w:val="2"/>
-        </w:numPr>
-        <w:jc w:val="both"/>
-        <w:rPr>
-          <w:rFonts w:asciiTheme="majorHAnsi" w:eastAsiaTheme="majorEastAsia" w:hAnsiTheme="majorHAnsi" w:cstheme="majorBidi"/>
-          <w:color w:val="2F5496" w:themeColor="accent1" w:themeShade="BF"/>
-          <w:sz w:val="32"/>
-          <w:szCs w:val="32"/>
-        </w:rPr>
-      </w:pPr>
-      <w:r>
-        <w:rPr>
-          <w:rFonts w:asciiTheme="majorHAnsi" w:eastAsiaTheme="majorEastAsia" w:hAnsiTheme="majorHAnsi" w:cstheme="majorBidi"/>
-          <w:color w:val="2F5496" w:themeColor="accent1" w:themeShade="BF"/>
-          <w:sz w:val="32"/>
-          <w:szCs w:val="32"/>
-        </w:rPr>
-        <w:t>Architettura Proposta</w:t>
+        <w:jc w:val="both"/>
+        <w:rPr>
+          <w:rFonts w:asciiTheme="minorHAnsi" w:eastAsiaTheme="majorEastAsia" w:hAnsiTheme="minorHAnsi" w:cstheme="minorHAnsi"/>
+          <w:color w:val="000000" w:themeColor="text1"/>
+        </w:rPr>
+      </w:pPr>
+      <w:r>
+        <w:rPr>
+          <w:rFonts w:asciiTheme="minorHAnsi" w:eastAsiaTheme="majorEastAsia" w:hAnsiTheme="minorHAnsi" w:cstheme="minorHAnsi"/>
+          <w:color w:val="000000" w:themeColor="text1"/>
+        </w:rPr>
+        <w:t>Al mo</w:t>
+      </w:r>
+      <w:r>
+        <w:rPr>
+          <w:rFonts w:asciiTheme="minorHAnsi" w:eastAsiaTheme="majorEastAsia" w:hAnsiTheme="minorHAnsi" w:cstheme="minorHAnsi"/>
+          <w:color w:val="000000" w:themeColor="text1"/>
+        </w:rPr>
+        <w:t xml:space="preserve">mento della scrittura di questo documento non sono pochi i siti e-commerce che, come </w:t>
+      </w:r>
+      <w:proofErr w:type="spellStart"/>
+      <w:r>
+        <w:rPr>
+          <w:rFonts w:asciiTheme="minorHAnsi" w:eastAsiaTheme="majorEastAsia" w:hAnsiTheme="minorHAnsi" w:cstheme="minorHAnsi"/>
+          <w:color w:val="000000" w:themeColor="text1"/>
+        </w:rPr>
+        <w:t>OctoPlus</w:t>
+      </w:r>
+      <w:proofErr w:type="spellEnd"/>
+      <w:r>
+        <w:rPr>
+          <w:rFonts w:asciiTheme="minorHAnsi" w:eastAsiaTheme="majorEastAsia" w:hAnsiTheme="minorHAnsi" w:cstheme="minorHAnsi"/>
+          <w:color w:val="000000" w:themeColor="text1"/>
+        </w:rPr>
+        <w:t xml:space="preserve">, sono dedicati alla vendita di attrezzature per snorkeling e </w:t>
+      </w:r>
+      <w:proofErr w:type="spellStart"/>
+      <w:r>
+        <w:rPr>
+          <w:rFonts w:asciiTheme="minorHAnsi" w:eastAsiaTheme="majorEastAsia" w:hAnsiTheme="minorHAnsi" w:cstheme="minorHAnsi"/>
+          <w:color w:val="000000" w:themeColor="text1"/>
+        </w:rPr>
+        <w:t>scuba</w:t>
+      </w:r>
+      <w:proofErr w:type="spellEnd"/>
+      <w:r>
+        <w:rPr>
+          <w:rFonts w:asciiTheme="minorHAnsi" w:eastAsiaTheme="majorEastAsia" w:hAnsiTheme="minorHAnsi" w:cstheme="minorHAnsi"/>
+          <w:color w:val="000000" w:themeColor="text1"/>
+        </w:rPr>
+        <w:t xml:space="preserve"> </w:t>
+      </w:r>
+      <w:proofErr w:type="spellStart"/>
+      <w:r>
+        <w:rPr>
+          <w:rFonts w:asciiTheme="minorHAnsi" w:eastAsiaTheme="majorEastAsia" w:hAnsiTheme="minorHAnsi" w:cstheme="minorHAnsi"/>
+          <w:color w:val="000000" w:themeColor="text1"/>
+        </w:rPr>
+        <w:t>diving</w:t>
+      </w:r>
+      <w:proofErr w:type="spellEnd"/>
+      <w:r>
+        <w:rPr>
+          <w:rFonts w:asciiTheme="minorHAnsi" w:eastAsiaTheme="majorEastAsia" w:hAnsiTheme="minorHAnsi" w:cstheme="minorHAnsi"/>
+          <w:color w:val="000000" w:themeColor="text1"/>
+        </w:rPr>
+        <w:t>. È possibile dunque fare una comparazione diretta con molti e-commerce già presenti sul mercato che probabilmente utilizzeranno un’architettura MVC</w:t>
+      </w:r>
+      <w:r>
+        <w:rPr>
+          <w:rFonts w:asciiTheme="minorHAnsi" w:eastAsiaTheme="majorEastAsia" w:hAnsiTheme="minorHAnsi" w:cstheme="minorHAnsi"/>
+          <w:color w:val="000000" w:themeColor="text1"/>
+        </w:rPr>
+        <w:t xml:space="preserve">, scelta molto gettata grazie ai vantaggi che offre. </w:t>
       </w:r>
     </w:p>
     <w:p>
@@ -2630,41 +3008,208 @@
         <w:pStyle w:val="Paragrafoelenco"/>
         <w:jc w:val="both"/>
         <w:rPr>
-          <w:rFonts w:asciiTheme="majorHAnsi" w:eastAsiaTheme="majorEastAsia" w:hAnsiTheme="majorHAnsi" w:cstheme="majorBidi"/>
-          <w:color w:val="2F5496" w:themeColor="accent1" w:themeShade="BF"/>
-          <w:sz w:val="28"/>
-          <w:szCs w:val="28"/>
-        </w:rPr>
-      </w:pPr>
-      <w:r>
-        <w:rPr>
-          <w:rFonts w:asciiTheme="majorHAnsi" w:eastAsiaTheme="majorEastAsia" w:hAnsiTheme="majorHAnsi" w:cstheme="majorBidi"/>
-          <w:color w:val="2F5496" w:themeColor="accent1" w:themeShade="BF"/>
-          <w:sz w:val="28"/>
-          <w:szCs w:val="28"/>
-        </w:rPr>
-        <w:t>3</w:t>
-      </w:r>
-      <w:r>
-        <w:rPr>
-          <w:rFonts w:asciiTheme="majorHAnsi" w:eastAsiaTheme="majorEastAsia" w:hAnsiTheme="majorHAnsi" w:cstheme="majorBidi"/>
-          <w:color w:val="2F5496" w:themeColor="accent1" w:themeShade="BF"/>
-          <w:sz w:val="28"/>
-          <w:szCs w:val="28"/>
-        </w:rPr>
-        <w:t xml:space="preserve">.1 </w:t>
-      </w:r>
-      <w:proofErr w:type="spellStart"/>
-      <w:r>
-        <w:rPr>
-          <w:rFonts w:asciiTheme="majorHAnsi" w:eastAsiaTheme="majorEastAsia" w:hAnsiTheme="majorHAnsi" w:cstheme="majorBidi"/>
-          <w:color w:val="2F5496" w:themeColor="accent1" w:themeShade="BF"/>
-          <w:sz w:val="28"/>
-          <w:szCs w:val="28"/>
-        </w:rPr>
-        <w:t>Overview</w:t>
-      </w:r>
-      <w:proofErr w:type="spellEnd"/>
+          <w:rFonts w:asciiTheme="minorHAnsi" w:eastAsiaTheme="majorEastAsia" w:hAnsiTheme="minorHAnsi" w:cstheme="minorHAnsi"/>
+          <w:color w:val="000000" w:themeColor="text1"/>
+        </w:rPr>
+      </w:pPr>
+    </w:p>
+    <w:p>
+      <w:pPr>
+        <w:pStyle w:val="Paragrafoelenco"/>
+        <w:jc w:val="both"/>
+        <w:rPr>
+          <w:rFonts w:asciiTheme="minorHAnsi" w:eastAsiaTheme="majorEastAsia" w:hAnsiTheme="minorHAnsi" w:cstheme="minorHAnsi"/>
+          <w:color w:val="000000" w:themeColor="text1"/>
+        </w:rPr>
+      </w:pPr>
+    </w:p>
+    <w:p>
+      <w:pPr>
+        <w:pStyle w:val="Paragrafoelenco"/>
+        <w:jc w:val="both"/>
+        <w:rPr>
+          <w:rFonts w:asciiTheme="minorHAnsi" w:eastAsiaTheme="majorEastAsia" w:hAnsiTheme="minorHAnsi" w:cstheme="minorHAnsi"/>
+          <w:color w:val="000000" w:themeColor="text1"/>
+        </w:rPr>
+      </w:pPr>
+    </w:p>
+    <w:p>
+      <w:pPr>
+        <w:pStyle w:val="Paragrafoelenco"/>
+        <w:jc w:val="both"/>
+        <w:rPr>
+          <w:rFonts w:asciiTheme="minorHAnsi" w:eastAsiaTheme="majorEastAsia" w:hAnsiTheme="minorHAnsi" w:cstheme="minorHAnsi"/>
+          <w:color w:val="000000" w:themeColor="text1"/>
+        </w:rPr>
+      </w:pPr>
+    </w:p>
+    <w:p>
+      <w:pPr>
+        <w:pStyle w:val="Paragrafoelenco"/>
+        <w:jc w:val="both"/>
+        <w:rPr>
+          <w:rFonts w:asciiTheme="minorHAnsi" w:eastAsiaTheme="majorEastAsia" w:hAnsiTheme="minorHAnsi" w:cstheme="minorHAnsi"/>
+          <w:color w:val="000000" w:themeColor="text1"/>
+        </w:rPr>
+      </w:pPr>
+    </w:p>
+    <w:p>
+      <w:pPr>
+        <w:pStyle w:val="Paragrafoelenco"/>
+        <w:jc w:val="both"/>
+        <w:rPr>
+          <w:rFonts w:asciiTheme="minorHAnsi" w:eastAsiaTheme="majorEastAsia" w:hAnsiTheme="minorHAnsi" w:cstheme="minorHAnsi"/>
+          <w:color w:val="000000" w:themeColor="text1"/>
+        </w:rPr>
+      </w:pPr>
+    </w:p>
+    <w:p>
+      <w:pPr>
+        <w:pStyle w:val="Paragrafoelenco"/>
+        <w:jc w:val="both"/>
+        <w:rPr>
+          <w:rFonts w:asciiTheme="minorHAnsi" w:eastAsiaTheme="majorEastAsia" w:hAnsiTheme="minorHAnsi" w:cstheme="minorHAnsi"/>
+          <w:color w:val="000000" w:themeColor="text1"/>
+        </w:rPr>
+      </w:pPr>
+    </w:p>
+    <w:p>
+      <w:pPr>
+        <w:pStyle w:val="Paragrafoelenco"/>
+        <w:jc w:val="both"/>
+        <w:rPr>
+          <w:rFonts w:asciiTheme="minorHAnsi" w:eastAsiaTheme="majorEastAsia" w:hAnsiTheme="minorHAnsi" w:cstheme="minorHAnsi"/>
+          <w:color w:val="000000" w:themeColor="text1"/>
+        </w:rPr>
+      </w:pPr>
+    </w:p>
+    <w:p>
+      <w:pPr>
+        <w:pStyle w:val="Paragrafoelenco"/>
+        <w:jc w:val="both"/>
+        <w:rPr>
+          <w:rFonts w:asciiTheme="minorHAnsi" w:eastAsiaTheme="majorEastAsia" w:hAnsiTheme="minorHAnsi" w:cstheme="minorHAnsi"/>
+          <w:color w:val="000000" w:themeColor="text1"/>
+        </w:rPr>
+      </w:pPr>
+    </w:p>
+    <w:p>
+      <w:pPr>
+        <w:pStyle w:val="Paragrafoelenco"/>
+        <w:jc w:val="both"/>
+        <w:rPr>
+          <w:rFonts w:asciiTheme="minorHAnsi" w:eastAsiaTheme="majorEastAsia" w:hAnsiTheme="minorHAnsi" w:cstheme="minorHAnsi"/>
+          <w:color w:val="000000" w:themeColor="text1"/>
+        </w:rPr>
+      </w:pPr>
+    </w:p>
+    <w:p>
+      <w:pPr>
+        <w:pStyle w:val="Paragrafoelenco"/>
+        <w:jc w:val="both"/>
+        <w:rPr>
+          <w:rFonts w:asciiTheme="minorHAnsi" w:eastAsiaTheme="majorEastAsia" w:hAnsiTheme="minorHAnsi" w:cstheme="minorHAnsi"/>
+          <w:color w:val="000000" w:themeColor="text1"/>
+        </w:rPr>
+      </w:pPr>
+    </w:p>
+    <w:p>
+      <w:pPr>
+        <w:pStyle w:val="Paragrafoelenco"/>
+        <w:jc w:val="both"/>
+        <w:rPr>
+          <w:rFonts w:asciiTheme="minorHAnsi" w:eastAsiaTheme="majorEastAsia" w:hAnsiTheme="minorHAnsi" w:cstheme="minorHAnsi"/>
+          <w:color w:val="000000" w:themeColor="text1"/>
+        </w:rPr>
+      </w:pPr>
+    </w:p>
+    <w:p>
+      <w:pPr>
+        <w:pStyle w:val="Paragrafoelenco"/>
+        <w:jc w:val="both"/>
+        <w:rPr>
+          <w:rFonts w:asciiTheme="minorHAnsi" w:eastAsiaTheme="majorEastAsia" w:hAnsiTheme="minorHAnsi" w:cstheme="minorHAnsi"/>
+          <w:color w:val="000000" w:themeColor="text1"/>
+        </w:rPr>
+      </w:pPr>
+    </w:p>
+    <w:p>
+      <w:pPr>
+        <w:pStyle w:val="Paragrafoelenco"/>
+        <w:jc w:val="both"/>
+        <w:rPr>
+          <w:rFonts w:asciiTheme="minorHAnsi" w:eastAsiaTheme="majorEastAsia" w:hAnsiTheme="minorHAnsi" w:cstheme="minorHAnsi"/>
+          <w:color w:val="000000" w:themeColor="text1"/>
+        </w:rPr>
+      </w:pPr>
+    </w:p>
+    <w:p>
+      <w:pPr>
+        <w:pStyle w:val="Paragrafoelenco"/>
+        <w:jc w:val="both"/>
+        <w:rPr>
+          <w:rFonts w:asciiTheme="minorHAnsi" w:eastAsiaTheme="majorEastAsia" w:hAnsiTheme="minorHAnsi" w:cstheme="minorHAnsi"/>
+          <w:color w:val="000000" w:themeColor="text1"/>
+        </w:rPr>
+      </w:pPr>
+    </w:p>
+    <w:p>
+      <w:pPr>
+        <w:pStyle w:val="Paragrafoelenco"/>
+        <w:jc w:val="both"/>
+        <w:rPr>
+          <w:rFonts w:asciiTheme="minorHAnsi" w:eastAsiaTheme="majorEastAsia" w:hAnsiTheme="minorHAnsi" w:cstheme="minorHAnsi"/>
+          <w:color w:val="000000" w:themeColor="text1"/>
+        </w:rPr>
+      </w:pPr>
+    </w:p>
+    <w:p>
+      <w:pPr>
+        <w:pStyle w:val="Paragrafoelenco"/>
+        <w:jc w:val="both"/>
+        <w:rPr>
+          <w:rFonts w:asciiTheme="minorHAnsi" w:eastAsiaTheme="majorEastAsia" w:hAnsiTheme="minorHAnsi" w:cstheme="minorHAnsi"/>
+          <w:color w:val="000000" w:themeColor="text1"/>
+        </w:rPr>
+      </w:pPr>
+    </w:p>
+    <w:p>
+      <w:pPr>
+        <w:pStyle w:val="Paragrafoelenco"/>
+        <w:jc w:val="both"/>
+        <w:rPr>
+          <w:rFonts w:asciiTheme="minorHAnsi" w:eastAsiaTheme="majorEastAsia" w:hAnsiTheme="minorHAnsi" w:cstheme="minorHAnsi"/>
+          <w:color w:val="000000" w:themeColor="text1"/>
+        </w:rPr>
+      </w:pPr>
+    </w:p>
+    <w:p>
+      <w:pPr>
+        <w:jc w:val="both"/>
+        <w:rPr>
+          <w:rFonts w:asciiTheme="minorHAnsi" w:eastAsiaTheme="majorEastAsia" w:hAnsiTheme="minorHAnsi" w:cstheme="minorHAnsi"/>
+          <w:color w:val="000000" w:themeColor="text1"/>
+        </w:rPr>
+      </w:pPr>
+    </w:p>
+    <w:p>
+      <w:pPr>
+        <w:jc w:val="both"/>
+        <w:rPr>
+          <w:rFonts w:asciiTheme="minorHAnsi" w:eastAsiaTheme="majorEastAsia" w:hAnsiTheme="minorHAnsi" w:cstheme="minorHAnsi"/>
+          <w:color w:val="000000" w:themeColor="text1"/>
+        </w:rPr>
+      </w:pPr>
+    </w:p>
+    <w:p>
+      <w:pPr>
+        <w:pStyle w:val="Paragrafoelenco"/>
+        <w:jc w:val="both"/>
+        <w:rPr>
+          <w:rFonts w:asciiTheme="minorHAnsi" w:eastAsiaTheme="majorEastAsia" w:hAnsiTheme="minorHAnsi" w:cstheme="minorHAnsi"/>
+          <w:color w:val="000000" w:themeColor="text1"/>
+        </w:rPr>
+      </w:pPr>
     </w:p>
     <w:p>
       <w:pPr>
@@ -2675,6 +3220,68 @@
         </w:numPr>
         <w:jc w:val="both"/>
         <w:rPr>
+          <w:rFonts w:asciiTheme="majorHAnsi" w:eastAsiaTheme="majorEastAsia" w:hAnsiTheme="majorHAnsi" w:cstheme="majorBidi"/>
+          <w:color w:val="2F5496" w:themeColor="accent1" w:themeShade="BF"/>
+          <w:sz w:val="32"/>
+          <w:szCs w:val="32"/>
+        </w:rPr>
+      </w:pPr>
+      <w:r>
+        <w:rPr>
+          <w:rFonts w:asciiTheme="majorHAnsi" w:eastAsiaTheme="majorEastAsia" w:hAnsiTheme="majorHAnsi" w:cstheme="majorBidi"/>
+          <w:color w:val="2F5496" w:themeColor="accent1" w:themeShade="BF"/>
+          <w:sz w:val="32"/>
+          <w:szCs w:val="32"/>
+        </w:rPr>
+        <w:t>Architettura Proposta</w:t>
+      </w:r>
+    </w:p>
+    <w:p>
+      <w:pPr>
+        <w:pStyle w:val="Paragrafoelenco"/>
+        <w:jc w:val="both"/>
+        <w:rPr>
+          <w:rFonts w:asciiTheme="majorHAnsi" w:eastAsiaTheme="majorEastAsia" w:hAnsiTheme="majorHAnsi" w:cstheme="majorBidi"/>
+          <w:color w:val="2F5496" w:themeColor="accent1" w:themeShade="BF"/>
+          <w:sz w:val="28"/>
+          <w:szCs w:val="28"/>
+        </w:rPr>
+      </w:pPr>
+      <w:r>
+        <w:rPr>
+          <w:rFonts w:asciiTheme="majorHAnsi" w:eastAsiaTheme="majorEastAsia" w:hAnsiTheme="majorHAnsi" w:cstheme="majorBidi"/>
+          <w:color w:val="2F5496" w:themeColor="accent1" w:themeShade="BF"/>
+          <w:sz w:val="28"/>
+          <w:szCs w:val="28"/>
+        </w:rPr>
+        <w:t>3</w:t>
+      </w:r>
+      <w:r>
+        <w:rPr>
+          <w:rFonts w:asciiTheme="majorHAnsi" w:eastAsiaTheme="majorEastAsia" w:hAnsiTheme="majorHAnsi" w:cstheme="majorBidi"/>
+          <w:color w:val="2F5496" w:themeColor="accent1" w:themeShade="BF"/>
+          <w:sz w:val="28"/>
+          <w:szCs w:val="28"/>
+        </w:rPr>
+        <w:t xml:space="preserve">.1 </w:t>
+      </w:r>
+      <w:proofErr w:type="spellStart"/>
+      <w:r>
+        <w:rPr>
+          <w:rFonts w:asciiTheme="majorHAnsi" w:eastAsiaTheme="majorEastAsia" w:hAnsiTheme="majorHAnsi" w:cstheme="majorBidi"/>
+          <w:color w:val="2F5496" w:themeColor="accent1" w:themeShade="BF"/>
+          <w:sz w:val="28"/>
+          <w:szCs w:val="28"/>
+        </w:rPr>
+        <w:t>Overview</w:t>
+      </w:r>
+      <w:proofErr w:type="spellEnd"/>
+    </w:p>
+    <w:p>
+      <w:pPr>
+        <w:pStyle w:val="Paragrafoelenco"/>
+        <w:jc w:val="both"/>
+        <w:rPr>
           <w:rFonts w:asciiTheme="minorHAnsi" w:eastAsiaTheme="majorEastAsia" w:hAnsiTheme="minorHAnsi" w:cstheme="minorHAnsi"/>
           <w:color w:val="000000" w:themeColor="text1"/>
         </w:rPr>
@@ -3051,8 +3658,18 @@
     </w:p>
     <w:p>
       <w:pPr>
-        <w:ind w:left="708"/>
-        <w:jc w:val="both"/>
+        <w:pStyle w:val="Paragrafoelenco"/>
+        <w:ind w:left="1788"/>
+        <w:jc w:val="both"/>
+        <w:rPr>
+          <w:rFonts w:asciiTheme="minorHAnsi" w:eastAsiaTheme="majorEastAsia" w:hAnsiTheme="minorHAnsi" w:cstheme="minorHAnsi"/>
+          <w:color w:val="000000" w:themeColor="text1"/>
+        </w:rPr>
+      </w:pPr>
+    </w:p>
+    <w:p>
+      <w:pPr>
+        <w:jc w:val="center"/>
         <w:rPr>
           <w:rFonts w:asciiTheme="majorHAnsi" w:eastAsiaTheme="majorEastAsia" w:hAnsiTheme="majorHAnsi" w:cstheme="majorBidi"/>
           <w:color w:val="2F5496" w:themeColor="accent1" w:themeShade="BF"/>
@@ -3060,6 +3677,47 @@
           <w:szCs w:val="28"/>
         </w:rPr>
       </w:pPr>
+      <w:r>
+        <w:rPr>
+          <w:noProof/>
+        </w:rPr>
+        <w:lastRenderedPageBreak/>
+        <w:drawing>
+          <wp:inline distT="0" distB="0" distL="0" distR="0" wp14:anchorId="42CEBE4F" wp14:editId="10295B11">
+            <wp:extent cx="5242560" cy="3890852"/>
+            <wp:effectExtent l="0" t="0" r="0" b="0"/>
+            <wp:docPr id="420734439" name="Immagine 1"/>
+            <wp:cNvGraphicFramePr>
+              <a:graphicFrameLocks xmlns:a="http://schemas.openxmlformats.org/drawingml/2006/main" noChangeAspect="1"/>
+            </wp:cNvGraphicFramePr>
+            <a:graphic xmlns:a="http://schemas.openxmlformats.org/drawingml/2006/main">
+              <a:graphicData uri="http://schemas.openxmlformats.org/drawingml/2006/picture">
+                <pic:pic xmlns:pic="http://schemas.openxmlformats.org/drawingml/2006/picture">
+                  <pic:nvPicPr>
+                    <pic:cNvPr id="420734439" name=""/>
+                    <pic:cNvPicPr/>
+                  </pic:nvPicPr>
+                  <pic:blipFill>
+                    <a:blip r:embed="rId8"/>
+                    <a:stretch>
+                      <a:fillRect/>
+                    </a:stretch>
+                  </pic:blipFill>
+                  <pic:spPr>
+                    <a:xfrm>
+                      <a:off x="0" y="0"/>
+                      <a:ext cx="5259703" cy="3903575"/>
+                    </a:xfrm>
+                    <a:prstGeom prst="rect">
+                      <a:avLst/>
+                    </a:prstGeom>
+                  </pic:spPr>
+                </pic:pic>
+              </a:graphicData>
+            </a:graphic>
+          </wp:inline>
+        </w:drawing>
+      </w:r>
     </w:p>
     <w:p>
       <w:pPr>
@@ -3297,6 +3955,66 @@
     </w:p>
     <w:p>
       <w:pPr>
+        <w:jc w:val="both"/>
+        <w:rPr>
+          <w:rFonts w:asciiTheme="minorHAnsi" w:eastAsiaTheme="majorEastAsia" w:hAnsiTheme="minorHAnsi" w:cstheme="minorHAnsi"/>
+          <w:color w:val="000000" w:themeColor="text1"/>
+        </w:rPr>
+      </w:pPr>
+    </w:p>
+    <w:p>
+      <w:pPr>
+        <w:ind w:left="708"/>
+        <w:jc w:val="center"/>
+        <w:rPr>
+          <w:rFonts w:asciiTheme="minorHAnsi" w:eastAsiaTheme="majorEastAsia" w:hAnsiTheme="minorHAnsi" w:cstheme="minorHAnsi"/>
+          <w:color w:val="000000" w:themeColor="text1"/>
+        </w:rPr>
+      </w:pPr>
+      <w:r>
+        <w:rPr>
+          <w:rFonts w:asciiTheme="minorHAnsi" w:eastAsiaTheme="majorEastAsia" w:hAnsiTheme="minorHAnsi" w:cstheme="minorHAnsi"/>
+          <w:color w:val="000000" w:themeColor="text1"/>
+        </w:rPr>
+        <w:drawing>
+          <wp:inline distT="0" distB="0" distL="0" distR="0" wp14:anchorId="3316DEEF" wp14:editId="20FE8804">
+            <wp:extent cx="5059680" cy="2654259"/>
+            <wp:effectExtent l="0" t="0" r="7620" b="0"/>
+            <wp:docPr id="851706454" name="Immagine 1"/>
+            <wp:cNvGraphicFramePr>
+              <a:graphicFrameLocks xmlns:a="http://schemas.openxmlformats.org/drawingml/2006/main" noChangeAspect="1"/>
+            </wp:cNvGraphicFramePr>
+            <a:graphic xmlns:a="http://schemas.openxmlformats.org/drawingml/2006/main">
+              <a:graphicData uri="http://schemas.openxmlformats.org/drawingml/2006/picture">
+                <pic:pic xmlns:pic="http://schemas.openxmlformats.org/drawingml/2006/picture">
+                  <pic:nvPicPr>
+                    <pic:cNvPr id="851706454" name=""/>
+                    <pic:cNvPicPr/>
+                  </pic:nvPicPr>
+                  <pic:blipFill>
+                    <a:blip r:embed="rId9"/>
+                    <a:stretch>
+                      <a:fillRect/>
+                    </a:stretch>
+                  </pic:blipFill>
+                  <pic:spPr>
+                    <a:xfrm>
+                      <a:off x="0" y="0"/>
+                      <a:ext cx="5072317" cy="2660888"/>
+                    </a:xfrm>
+                    <a:prstGeom prst="rect">
+                      <a:avLst/>
+                    </a:prstGeom>
+                  </pic:spPr>
+                </pic:pic>
+              </a:graphicData>
+            </a:graphic>
+          </wp:inline>
+        </w:drawing>
+      </w:r>
+    </w:p>
+    <w:p>
+      <w:pPr>
         <w:ind w:firstLine="708"/>
         <w:jc w:val="both"/>
         <w:rPr>
@@ -3330,6 +4048,7 @@
           <w:rFonts w:asciiTheme="minorHAnsi" w:eastAsiaTheme="majorEastAsia" w:hAnsiTheme="minorHAnsi" w:cstheme="minorHAnsi"/>
           <w:color w:val="000000" w:themeColor="text1"/>
         </w:rPr>
+        <w:lastRenderedPageBreak/>
         <w:t>La gestione dei dati persistenti viene effettuata tramite un Database MySQL. I dati da rendere persistenti sono:</w:t>
       </w:r>
     </w:p>
@@ -3407,15 +4126,7 @@
           <w:rFonts w:asciiTheme="minorHAnsi" w:eastAsiaTheme="majorEastAsia" w:hAnsiTheme="minorHAnsi" w:cstheme="minorHAnsi"/>
           <w:color w:val="000000" w:themeColor="text1"/>
         </w:rPr>
-        <w:t xml:space="preserve">Informazioni relative agli ordini effettuati dagli utenti [utente che ha effettuato </w:t>
-      </w:r>
-      <w:r>
-        <w:rPr>
-          <w:rFonts w:asciiTheme="minorHAnsi" w:eastAsiaTheme="majorEastAsia" w:hAnsiTheme="minorHAnsi" w:cstheme="minorHAnsi"/>
-          <w:color w:val="000000" w:themeColor="text1"/>
-        </w:rPr>
-        <w:lastRenderedPageBreak/>
-        <w:t>l’ordine, data, stato, prezzo totale, indirizzo, data acquisto, data consegna]</w:t>
+        <w:t>Informazioni relative agli ordini effettuati dagli utenti [utente che ha effettuato l’ordine, data, stato, prezzo totale, indirizzo, data acquisto, data consegna]</w:t>
       </w:r>
     </w:p>
     <w:p>
@@ -3454,6 +4165,114 @@
         </w:rPr>
         <w:t xml:space="preserve"> della modifica, tipo di operazione]. </w:t>
       </w:r>
+    </w:p>
+    <w:p>
+      <w:pPr>
+        <w:jc w:val="both"/>
+        <w:rPr>
+          <w:rFonts w:asciiTheme="minorHAnsi" w:eastAsiaTheme="majorEastAsia" w:hAnsiTheme="minorHAnsi" w:cstheme="minorHAnsi"/>
+          <w:color w:val="000000" w:themeColor="text1"/>
+        </w:rPr>
+      </w:pPr>
+    </w:p>
+    <w:p>
+      <w:pPr>
+        <w:jc w:val="both"/>
+        <w:rPr>
+          <w:rFonts w:asciiTheme="minorHAnsi" w:eastAsiaTheme="majorEastAsia" w:hAnsiTheme="minorHAnsi" w:cstheme="minorHAnsi"/>
+          <w:color w:val="000000" w:themeColor="text1"/>
+        </w:rPr>
+      </w:pPr>
+    </w:p>
+    <w:p>
+      <w:pPr>
+        <w:jc w:val="both"/>
+        <w:rPr>
+          <w:rFonts w:asciiTheme="minorHAnsi" w:eastAsiaTheme="majorEastAsia" w:hAnsiTheme="minorHAnsi" w:cstheme="minorHAnsi"/>
+          <w:color w:val="000000" w:themeColor="text1"/>
+        </w:rPr>
+      </w:pPr>
+    </w:p>
+    <w:p>
+      <w:pPr>
+        <w:jc w:val="both"/>
+        <w:rPr>
+          <w:rFonts w:asciiTheme="minorHAnsi" w:eastAsiaTheme="majorEastAsia" w:hAnsiTheme="minorHAnsi" w:cstheme="minorHAnsi"/>
+          <w:color w:val="000000" w:themeColor="text1"/>
+        </w:rPr>
+      </w:pPr>
+    </w:p>
+    <w:p>
+      <w:pPr>
+        <w:jc w:val="both"/>
+        <w:rPr>
+          <w:rFonts w:asciiTheme="minorHAnsi" w:eastAsiaTheme="majorEastAsia" w:hAnsiTheme="minorHAnsi" w:cstheme="minorHAnsi"/>
+          <w:color w:val="000000" w:themeColor="text1"/>
+        </w:rPr>
+      </w:pPr>
+    </w:p>
+    <w:p>
+      <w:pPr>
+        <w:jc w:val="both"/>
+        <w:rPr>
+          <w:rFonts w:asciiTheme="minorHAnsi" w:eastAsiaTheme="majorEastAsia" w:hAnsiTheme="minorHAnsi" w:cstheme="minorHAnsi"/>
+          <w:color w:val="000000" w:themeColor="text1"/>
+        </w:rPr>
+      </w:pPr>
+    </w:p>
+    <w:p>
+      <w:pPr>
+        <w:jc w:val="both"/>
+        <w:rPr>
+          <w:rFonts w:asciiTheme="minorHAnsi" w:eastAsiaTheme="majorEastAsia" w:hAnsiTheme="minorHAnsi" w:cstheme="minorHAnsi"/>
+          <w:color w:val="000000" w:themeColor="text1"/>
+        </w:rPr>
+      </w:pPr>
+    </w:p>
+    <w:p>
+      <w:pPr>
+        <w:jc w:val="both"/>
+        <w:rPr>
+          <w:rFonts w:asciiTheme="minorHAnsi" w:eastAsiaTheme="majorEastAsia" w:hAnsiTheme="minorHAnsi" w:cstheme="minorHAnsi"/>
+          <w:color w:val="000000" w:themeColor="text1"/>
+        </w:rPr>
+      </w:pPr>
+    </w:p>
+    <w:p>
+      <w:pPr>
+        <w:jc w:val="both"/>
+        <w:rPr>
+          <w:rFonts w:asciiTheme="minorHAnsi" w:eastAsiaTheme="majorEastAsia" w:hAnsiTheme="minorHAnsi" w:cstheme="minorHAnsi"/>
+          <w:color w:val="000000" w:themeColor="text1"/>
+        </w:rPr>
+      </w:pPr>
+    </w:p>
+    <w:p>
+      <w:pPr>
+        <w:jc w:val="both"/>
+        <w:rPr>
+          <w:rFonts w:asciiTheme="minorHAnsi" w:eastAsiaTheme="majorEastAsia" w:hAnsiTheme="minorHAnsi" w:cstheme="minorHAnsi"/>
+          <w:color w:val="000000" w:themeColor="text1"/>
+        </w:rPr>
+      </w:pPr>
+    </w:p>
+    <w:p>
+      <w:pPr>
+        <w:jc w:val="both"/>
+        <w:rPr>
+          <w:rFonts w:asciiTheme="minorHAnsi" w:eastAsiaTheme="majorEastAsia" w:hAnsiTheme="minorHAnsi" w:cstheme="minorHAnsi"/>
+          <w:color w:val="000000" w:themeColor="text1"/>
+        </w:rPr>
+      </w:pPr>
+    </w:p>
+    <w:p>
+      <w:pPr>
+        <w:jc w:val="both"/>
+        <w:rPr>
+          <w:rFonts w:asciiTheme="minorHAnsi" w:eastAsiaTheme="majorEastAsia" w:hAnsiTheme="minorHAnsi" w:cstheme="minorHAnsi"/>
+          <w:color w:val="000000" w:themeColor="text1"/>
+        </w:rPr>
+      </w:pPr>
     </w:p>
     <w:p>
       <w:pPr>
@@ -4914,32 +5733,9 @@
           <w:sz w:val="28"/>
           <w:szCs w:val="28"/>
         </w:rPr>
+        <w:lastRenderedPageBreak/>
         <w:tab/>
       </w:r>
-    </w:p>
-    <w:p>
-      <w:pPr>
-        <w:tabs>
-          <w:tab w:val="left" w:pos="938"/>
-        </w:tabs>
-        <w:rPr>
-          <w:rFonts w:asciiTheme="majorHAnsi" w:eastAsiaTheme="majorEastAsia" w:hAnsiTheme="majorHAnsi" w:cstheme="majorBidi"/>
-          <w:sz w:val="28"/>
-          <w:szCs w:val="28"/>
-        </w:rPr>
-      </w:pPr>
-    </w:p>
-    <w:p>
-      <w:pPr>
-        <w:tabs>
-          <w:tab w:val="left" w:pos="938"/>
-        </w:tabs>
-        <w:rPr>
-          <w:rFonts w:asciiTheme="majorHAnsi" w:eastAsiaTheme="majorEastAsia" w:hAnsiTheme="majorHAnsi" w:cstheme="majorBidi"/>
-          <w:sz w:val="28"/>
-          <w:szCs w:val="28"/>
-        </w:rPr>
-      </w:pPr>
     </w:p>
     <w:p>
       <w:pPr>
@@ -5028,7 +5824,6 @@
         <w:tabs>
           <w:tab w:val="left" w:pos="938"/>
         </w:tabs>
-        <w:ind w:left="938"/>
         <w:jc w:val="both"/>
         <w:rPr>
           <w:rFonts w:asciiTheme="minorHAnsi" w:eastAsiaTheme="majorEastAsia" w:hAnsiTheme="minorHAnsi" w:cstheme="minorHAnsi"/>
@@ -5058,114 +5853,6 @@
           <w:rFonts w:asciiTheme="minorHAnsi" w:eastAsiaTheme="majorEastAsia" w:hAnsiTheme="minorHAnsi" w:cstheme="minorHAnsi"/>
         </w:rPr>
       </w:pPr>
-    </w:p>
-    <w:p>
-      <w:pPr>
-        <w:tabs>
-          <w:tab w:val="left" w:pos="938"/>
-        </w:tabs>
-        <w:ind w:left="938"/>
-        <w:jc w:val="both"/>
-        <w:rPr>
-          <w:rFonts w:asciiTheme="minorHAnsi" w:eastAsiaTheme="majorEastAsia" w:hAnsiTheme="minorHAnsi" w:cstheme="minorHAnsi"/>
-        </w:rPr>
-      </w:pPr>
-    </w:p>
-    <w:p>
-      <w:pPr>
-        <w:tabs>
-          <w:tab w:val="left" w:pos="938"/>
-        </w:tabs>
-        <w:ind w:left="938"/>
-        <w:jc w:val="both"/>
-        <w:rPr>
-          <w:rFonts w:asciiTheme="minorHAnsi" w:eastAsiaTheme="majorEastAsia" w:hAnsiTheme="minorHAnsi" w:cstheme="minorHAnsi"/>
-        </w:rPr>
-      </w:pPr>
-    </w:p>
-    <w:p>
-      <w:pPr>
-        <w:tabs>
-          <w:tab w:val="left" w:pos="938"/>
-        </w:tabs>
-        <w:ind w:left="938"/>
-        <w:jc w:val="both"/>
-        <w:rPr>
-          <w:rFonts w:asciiTheme="minorHAnsi" w:eastAsiaTheme="majorEastAsia" w:hAnsiTheme="minorHAnsi" w:cstheme="minorHAnsi"/>
-        </w:rPr>
-      </w:pPr>
-    </w:p>
-    <w:p>
-      <w:pPr>
-        <w:tabs>
-          <w:tab w:val="left" w:pos="938"/>
-        </w:tabs>
-        <w:ind w:left="938"/>
-        <w:jc w:val="both"/>
-        <w:rPr>
-          <w:rFonts w:asciiTheme="minorHAnsi" w:eastAsiaTheme="majorEastAsia" w:hAnsiTheme="minorHAnsi" w:cstheme="minorHAnsi"/>
-        </w:rPr>
-      </w:pPr>
-    </w:p>
-    <w:p>
-      <w:pPr>
-        <w:tabs>
-          <w:tab w:val="left" w:pos="938"/>
-        </w:tabs>
-        <w:ind w:left="938"/>
-        <w:jc w:val="both"/>
-        <w:rPr>
-          <w:rFonts w:asciiTheme="minorHAnsi" w:eastAsiaTheme="majorEastAsia" w:hAnsiTheme="minorHAnsi" w:cstheme="minorHAnsi"/>
-        </w:rPr>
-      </w:pPr>
-    </w:p>
-    <w:p>
-      <w:pPr>
-        <w:tabs>
-          <w:tab w:val="left" w:pos="938"/>
-        </w:tabs>
-        <w:ind w:left="938"/>
-        <w:jc w:val="both"/>
-        <w:rPr>
-          <w:rFonts w:asciiTheme="minorHAnsi" w:eastAsiaTheme="majorEastAsia" w:hAnsiTheme="minorHAnsi" w:cstheme="minorHAnsi"/>
-        </w:rPr>
-      </w:pPr>
-    </w:p>
-    <w:p>
-      <w:pPr>
-        <w:tabs>
-          <w:tab w:val="left" w:pos="938"/>
-        </w:tabs>
-        <w:ind w:left="938"/>
-        <w:jc w:val="both"/>
-        <w:rPr>
-          <w:rFonts w:asciiTheme="minorHAnsi" w:eastAsiaTheme="majorEastAsia" w:hAnsiTheme="minorHAnsi" w:cstheme="minorHAnsi"/>
-        </w:rPr>
-      </w:pPr>
-    </w:p>
-    <w:p>
-      <w:pPr>
-        <w:tabs>
-          <w:tab w:val="left" w:pos="938"/>
-        </w:tabs>
-        <w:ind w:left="938"/>
-        <w:jc w:val="both"/>
-        <w:rPr>
-          <w:rFonts w:asciiTheme="minorHAnsi" w:eastAsiaTheme="majorEastAsia" w:hAnsiTheme="minorHAnsi" w:cstheme="minorHAnsi"/>
-        </w:rPr>
-      </w:pPr>
-    </w:p>
-    <w:p>
-      <w:pPr>
-        <w:tabs>
-          <w:tab w:val="left" w:pos="938"/>
-        </w:tabs>
-        <w:ind w:left="938"/>
-        <w:jc w:val="both"/>
-        <w:rPr>
-          <w:rFonts w:asciiTheme="minorHAnsi" w:eastAsiaTheme="majorEastAsia" w:hAnsiTheme="minorHAnsi" w:cstheme="minorHAnsi"/>
-        </w:rPr>
-      </w:pPr>
       <w:r>
         <w:rPr>
           <w:rFonts w:asciiTheme="majorHAnsi" w:eastAsiaTheme="majorEastAsia" w:hAnsiTheme="majorHAnsi" w:cstheme="majorBidi"/>
@@ -5173,7 +5860,6 @@
           <w:sz w:val="28"/>
           <w:szCs w:val="28"/>
         </w:rPr>
-        <w:lastRenderedPageBreak/>
         <w:t xml:space="preserve">3.7 </w:t>
       </w:r>
       <w:proofErr w:type="spellStart"/>

</xml_diff>

<commit_message>
SDD - aggiunta sezione "Servizi dei sottosistemi"
</commit_message>
<xml_diff>
--- a/Deliverables/SDD_OctoPlus.docx
+++ b/Deliverables/SDD_OctoPlus.docx
@@ -1228,6 +1228,160 @@
           </w:p>
         </w:tc>
       </w:tr>
+      <w:tr>
+        <w:tc>
+          <w:tcPr>
+            <w:cnfStyle w:val="001000000000" w:firstRow="0" w:lastRow="0" w:firstColumn="1" w:lastColumn="0" w:oddVBand="0" w:evenVBand="0" w:oddHBand="0" w:evenHBand="0" w:firstRowFirstColumn="0" w:firstRowLastColumn="0" w:lastRowFirstColumn="0" w:lastRowLastColumn="0"/>
+            <w:tcW w:w="2407" w:type="dxa"/>
+            <w:tcBorders>
+              <w:top w:val="single" w:sz="4" w:space="0" w:color="9CC2E5" w:themeColor="accent5" w:themeTint="99"/>
+              <w:left w:val="single" w:sz="4" w:space="0" w:color="9CC2E5" w:themeColor="accent5" w:themeTint="99"/>
+              <w:bottom w:val="single" w:sz="4" w:space="0" w:color="9CC2E5" w:themeColor="accent5" w:themeTint="99"/>
+              <w:right w:val="single" w:sz="4" w:space="0" w:color="9CC2E5" w:themeColor="accent5" w:themeTint="99"/>
+            </w:tcBorders>
+          </w:tcPr>
+          <w:p>
+            <w:pPr>
+              <w:jc w:val="center"/>
+              <w:textAlignment w:val="baseline"/>
+              <w:rPr>
+                <w:rFonts w:ascii="Calibri" w:eastAsia="Times New Roman" w:hAnsi="Calibri" w:cs="Calibri"/>
+                <w:color w:val="000000" w:themeColor="text1"/>
+                <w:kern w:val="0"/>
+                <w:lang w:eastAsia="it-IT"/>
+                <w14:ligatures w14:val="none"/>
+              </w:rPr>
+            </w:pPr>
+            <w:r>
+              <w:rPr>
+                <w:rFonts w:ascii="Calibri" w:eastAsia="Times New Roman" w:hAnsi="Calibri" w:cs="Calibri"/>
+                <w:color w:val="000000" w:themeColor="text1"/>
+                <w:kern w:val="0"/>
+                <w:lang w:eastAsia="it-IT"/>
+                <w14:ligatures w14:val="none"/>
+              </w:rPr>
+              <w:t>12/12/2023</w:t>
+            </w:r>
+          </w:p>
+        </w:tc>
+        <w:tc>
+          <w:tcPr>
+            <w:tcW w:w="2407" w:type="dxa"/>
+            <w:tcBorders>
+              <w:top w:val="single" w:sz="4" w:space="0" w:color="9CC2E5" w:themeColor="accent5" w:themeTint="99"/>
+              <w:left w:val="single" w:sz="4" w:space="0" w:color="9CC2E5" w:themeColor="accent5" w:themeTint="99"/>
+              <w:bottom w:val="single" w:sz="4" w:space="0" w:color="9CC2E5" w:themeColor="accent5" w:themeTint="99"/>
+              <w:right w:val="single" w:sz="4" w:space="0" w:color="9CC2E5" w:themeColor="accent5" w:themeTint="99"/>
+            </w:tcBorders>
+          </w:tcPr>
+          <w:p>
+            <w:pPr>
+              <w:jc w:val="center"/>
+              <w:textAlignment w:val="baseline"/>
+              <w:cnfStyle w:val="000000000000" w:firstRow="0" w:lastRow="0" w:firstColumn="0" w:lastColumn="0" w:oddVBand="0" w:evenVBand="0" w:oddHBand="0" w:evenHBand="0" w:firstRowFirstColumn="0" w:firstRowLastColumn="0" w:lastRowFirstColumn="0" w:lastRowLastColumn="0"/>
+              <w:rPr>
+                <w:rFonts w:ascii="Calibri" w:eastAsia="Times New Roman" w:hAnsi="Calibri" w:cs="Calibri"/>
+                <w:b/>
+                <w:bCs/>
+                <w:color w:val="000000" w:themeColor="text1"/>
+                <w:kern w:val="0"/>
+                <w:lang w:eastAsia="it-IT"/>
+                <w14:ligatures w14:val="none"/>
+              </w:rPr>
+            </w:pPr>
+            <w:r>
+              <w:rPr>
+                <w:rFonts w:ascii="Calibri" w:eastAsia="Times New Roman" w:hAnsi="Calibri" w:cs="Calibri"/>
+                <w:b/>
+                <w:bCs/>
+                <w:color w:val="000000" w:themeColor="text1"/>
+                <w:kern w:val="0"/>
+                <w:lang w:eastAsia="it-IT"/>
+                <w14:ligatures w14:val="none"/>
+              </w:rPr>
+              <w:t>0.6</w:t>
+            </w:r>
+          </w:p>
+        </w:tc>
+        <w:tc>
+          <w:tcPr>
+            <w:tcW w:w="2407" w:type="dxa"/>
+            <w:tcBorders>
+              <w:top w:val="single" w:sz="4" w:space="0" w:color="9CC2E5" w:themeColor="accent5" w:themeTint="99"/>
+              <w:left w:val="single" w:sz="4" w:space="0" w:color="9CC2E5" w:themeColor="accent5" w:themeTint="99"/>
+              <w:bottom w:val="single" w:sz="4" w:space="0" w:color="9CC2E5" w:themeColor="accent5" w:themeTint="99"/>
+              <w:right w:val="single" w:sz="4" w:space="0" w:color="9CC2E5" w:themeColor="accent5" w:themeTint="99"/>
+            </w:tcBorders>
+          </w:tcPr>
+          <w:p>
+            <w:pPr>
+              <w:jc w:val="both"/>
+              <w:textAlignment w:val="baseline"/>
+              <w:cnfStyle w:val="000000000000" w:firstRow="0" w:lastRow="0" w:firstColumn="0" w:lastColumn="0" w:oddVBand="0" w:evenVBand="0" w:oddHBand="0" w:evenHBand="0" w:firstRowFirstColumn="0" w:firstRowLastColumn="0" w:lastRowFirstColumn="0" w:lastRowLastColumn="0"/>
+              <w:rPr>
+                <w:rFonts w:ascii="Calibri" w:eastAsia="Times New Roman" w:hAnsi="Calibri" w:cs="Calibri"/>
+                <w:b/>
+                <w:bCs/>
+                <w:color w:val="000000" w:themeColor="text1"/>
+                <w:kern w:val="0"/>
+                <w:lang w:eastAsia="it-IT"/>
+                <w14:ligatures w14:val="none"/>
+              </w:rPr>
+            </w:pPr>
+            <w:r>
+              <w:rPr>
+                <w:rFonts w:ascii="Calibri" w:eastAsia="Times New Roman" w:hAnsi="Calibri" w:cs="Calibri"/>
+                <w:b/>
+                <w:bCs/>
+                <w:color w:val="000000" w:themeColor="text1"/>
+                <w:kern w:val="0"/>
+                <w:lang w:eastAsia="it-IT"/>
+                <w14:ligatures w14:val="none"/>
+              </w:rPr>
+              <w:t>Aggiunta sezione 4</w:t>
+            </w:r>
+          </w:p>
+        </w:tc>
+        <w:tc>
+          <w:tcPr>
+            <w:tcW w:w="2407" w:type="dxa"/>
+            <w:tcBorders>
+              <w:top w:val="single" w:sz="4" w:space="0" w:color="9CC2E5" w:themeColor="accent5" w:themeTint="99"/>
+              <w:left w:val="single" w:sz="4" w:space="0" w:color="9CC2E5" w:themeColor="accent5" w:themeTint="99"/>
+              <w:bottom w:val="single" w:sz="4" w:space="0" w:color="9CC2E5" w:themeColor="accent5" w:themeTint="99"/>
+              <w:right w:val="single" w:sz="4" w:space="0" w:color="9CC2E5" w:themeColor="accent5" w:themeTint="99"/>
+            </w:tcBorders>
+          </w:tcPr>
+          <w:p>
+            <w:pPr>
+              <w:jc w:val="center"/>
+              <w:textAlignment w:val="baseline"/>
+              <w:cnfStyle w:val="000000000000" w:firstRow="0" w:lastRow="0" w:firstColumn="0" w:lastColumn="0" w:oddVBand="0" w:evenVBand="0" w:oddHBand="0" w:evenHBand="0" w:firstRowFirstColumn="0" w:firstRowLastColumn="0" w:lastRowFirstColumn="0" w:lastRowLastColumn="0"/>
+              <w:rPr>
+                <w:rFonts w:ascii="Calibri" w:eastAsia="Times New Roman" w:hAnsi="Calibri" w:cs="Calibri"/>
+                <w:b/>
+                <w:bCs/>
+                <w:color w:val="000000" w:themeColor="text1"/>
+                <w:kern w:val="0"/>
+                <w:lang w:eastAsia="it-IT"/>
+                <w14:ligatures w14:val="none"/>
+              </w:rPr>
+            </w:pPr>
+            <w:r>
+              <w:rPr>
+                <w:rFonts w:ascii="Calibri" w:eastAsia="Times New Roman" w:hAnsi="Calibri" w:cs="Calibri"/>
+                <w:b/>
+                <w:bCs/>
+                <w:color w:val="000000" w:themeColor="text1"/>
+                <w:kern w:val="0"/>
+                <w:lang w:eastAsia="it-IT"/>
+                <w14:ligatures w14:val="none"/>
+              </w:rPr>
+              <w:t>Donnarumma Salvatore</w:t>
+            </w:r>
+          </w:p>
+        </w:tc>
+      </w:tr>
     </w:tbl>
     <w:p/>
     <w:p/>
@@ -3044,39 +3198,6 @@
     </w:p>
     <w:p>
       <w:pPr>
-        <w:jc w:val="both"/>
-        <w:rPr>
-          <w:rFonts w:asciiTheme="majorHAnsi" w:eastAsiaTheme="majorEastAsia" w:hAnsiTheme="majorHAnsi" w:cstheme="majorBidi"/>
-          <w:color w:val="2F5496" w:themeColor="accent1" w:themeShade="BF"/>
-          <w:sz w:val="32"/>
-          <w:szCs w:val="32"/>
-        </w:rPr>
-      </w:pPr>
-    </w:p>
-    <w:p>
-      <w:pPr>
-        <w:jc w:val="both"/>
-        <w:rPr>
-          <w:rFonts w:asciiTheme="majorHAnsi" w:eastAsiaTheme="majorEastAsia" w:hAnsiTheme="majorHAnsi" w:cstheme="majorBidi"/>
-          <w:color w:val="2F5496" w:themeColor="accent1" w:themeShade="BF"/>
-          <w:sz w:val="32"/>
-          <w:szCs w:val="32"/>
-        </w:rPr>
-      </w:pPr>
-    </w:p>
-    <w:p>
-      <w:pPr>
-        <w:jc w:val="both"/>
-        <w:rPr>
-          <w:rFonts w:asciiTheme="majorHAnsi" w:eastAsiaTheme="majorEastAsia" w:hAnsiTheme="majorHAnsi" w:cstheme="majorBidi"/>
-          <w:color w:val="2F5496" w:themeColor="accent1" w:themeShade="BF"/>
-          <w:sz w:val="32"/>
-          <w:szCs w:val="32"/>
-        </w:rPr>
-      </w:pPr>
-    </w:p>
-    <w:p>
-      <w:pPr>
         <w:pStyle w:val="Paragrafoelenco"/>
         <w:numPr>
           <w:ilvl w:val="2"/>
@@ -3097,6 +3218,7 @@
           <w:sz w:val="32"/>
           <w:szCs w:val="32"/>
         </w:rPr>
+        <w:lastRenderedPageBreak/>
         <w:tab/>
       </w:r>
       <w:r>
@@ -3868,6 +3990,33 @@
     </w:p>
     <w:p>
       <w:pPr>
+        <w:jc w:val="both"/>
+        <w:rPr>
+          <w:rFonts w:asciiTheme="minorHAnsi" w:eastAsiaTheme="majorEastAsia" w:hAnsiTheme="minorHAnsi" w:cstheme="minorHAnsi"/>
+          <w:color w:val="000000" w:themeColor="text1"/>
+        </w:rPr>
+      </w:pPr>
+    </w:p>
+    <w:p>
+      <w:pPr>
+        <w:jc w:val="both"/>
+        <w:rPr>
+          <w:rFonts w:asciiTheme="minorHAnsi" w:eastAsiaTheme="majorEastAsia" w:hAnsiTheme="minorHAnsi" w:cstheme="minorHAnsi"/>
+          <w:color w:val="000000" w:themeColor="text1"/>
+        </w:rPr>
+      </w:pPr>
+    </w:p>
+    <w:p>
+      <w:pPr>
+        <w:jc w:val="both"/>
+        <w:rPr>
+          <w:rFonts w:asciiTheme="minorHAnsi" w:eastAsiaTheme="majorEastAsia" w:hAnsiTheme="minorHAnsi" w:cstheme="minorHAnsi"/>
+          <w:color w:val="000000" w:themeColor="text1"/>
+        </w:rPr>
+      </w:pPr>
+    </w:p>
+    <w:p>
+      <w:pPr>
         <w:pStyle w:val="Paragrafoelenco"/>
         <w:jc w:val="both"/>
         <w:rPr>
@@ -3894,6 +4043,7 @@
           <w:sz w:val="28"/>
           <w:szCs w:val="28"/>
         </w:rPr>
+        <w:lastRenderedPageBreak/>
         <w:t>3.2 Scomposizione in sottosistemi</w:t>
       </w:r>
     </w:p>
@@ -4306,6 +4456,17 @@
     </w:p>
     <w:p>
       <w:pPr>
+        <w:jc w:val="both"/>
+        <w:rPr>
+          <w:rFonts w:asciiTheme="majorHAnsi" w:eastAsiaTheme="majorEastAsia" w:hAnsiTheme="majorHAnsi" w:cstheme="majorBidi"/>
+          <w:color w:val="2F5496" w:themeColor="accent1" w:themeShade="BF"/>
+          <w:sz w:val="28"/>
+          <w:szCs w:val="28"/>
+        </w:rPr>
+      </w:pPr>
+    </w:p>
+    <w:p>
+      <w:pPr>
         <w:ind w:left="708"/>
         <w:jc w:val="both"/>
         <w:rPr>
@@ -4618,6 +4779,15 @@
     </w:p>
     <w:p>
       <w:pPr>
+        <w:ind w:left="708"/>
+        <w:rPr>
+          <w:rFonts w:asciiTheme="minorHAnsi" w:eastAsiaTheme="majorEastAsia" w:hAnsiTheme="minorHAnsi" w:cstheme="minorHAnsi"/>
+          <w:color w:val="000000" w:themeColor="text1"/>
+        </w:rPr>
+      </w:pPr>
+    </w:p>
+    <w:p>
+      <w:pPr>
         <w:ind w:firstLine="708"/>
         <w:jc w:val="both"/>
         <w:rPr>
@@ -4866,6 +5036,15 @@
     </w:p>
     <w:p>
       <w:pPr>
+        <w:jc w:val="both"/>
+        <w:rPr>
+          <w:rFonts w:asciiTheme="minorHAnsi" w:eastAsiaTheme="majorEastAsia" w:hAnsiTheme="minorHAnsi" w:cstheme="minorHAnsi"/>
+          <w:color w:val="000000" w:themeColor="text1"/>
+        </w:rPr>
+      </w:pPr>
+    </w:p>
+    <w:p>
+      <w:pPr>
         <w:ind w:left="708"/>
         <w:jc w:val="both"/>
         <w:rPr>
@@ -4882,7 +5061,6 @@
           <w:sz w:val="28"/>
           <w:szCs w:val="28"/>
         </w:rPr>
-        <w:lastRenderedPageBreak/>
         <w:t>3.5 Controllo degli accessi e sicurezza</w:t>
       </w:r>
     </w:p>
@@ -6824,98 +7002,6 @@
           <w:szCs w:val="28"/>
         </w:rPr>
       </w:pPr>
-      <w:r>
-        <w:rPr>
-          <w:rFonts w:asciiTheme="majorHAnsi" w:eastAsiaTheme="majorEastAsia" w:hAnsiTheme="majorHAnsi" w:cstheme="majorBidi"/>
-          <w:sz w:val="28"/>
-          <w:szCs w:val="28"/>
-        </w:rPr>
-        <w:tab/>
-      </w:r>
-    </w:p>
-    <w:p>
-      <w:pPr>
-        <w:tabs>
-          <w:tab w:val="left" w:pos="938"/>
-        </w:tabs>
-        <w:rPr>
-          <w:rFonts w:asciiTheme="majorHAnsi" w:eastAsiaTheme="majorEastAsia" w:hAnsiTheme="majorHAnsi" w:cstheme="majorBidi"/>
-          <w:sz w:val="28"/>
-          <w:szCs w:val="28"/>
-        </w:rPr>
-      </w:pPr>
-    </w:p>
-    <w:p>
-      <w:pPr>
-        <w:tabs>
-          <w:tab w:val="left" w:pos="938"/>
-        </w:tabs>
-        <w:rPr>
-          <w:rFonts w:asciiTheme="majorHAnsi" w:eastAsiaTheme="majorEastAsia" w:hAnsiTheme="majorHAnsi" w:cstheme="majorBidi"/>
-          <w:sz w:val="28"/>
-          <w:szCs w:val="28"/>
-        </w:rPr>
-      </w:pPr>
-    </w:p>
-    <w:p>
-      <w:pPr>
-        <w:tabs>
-          <w:tab w:val="left" w:pos="938"/>
-        </w:tabs>
-        <w:rPr>
-          <w:rFonts w:asciiTheme="majorHAnsi" w:eastAsiaTheme="majorEastAsia" w:hAnsiTheme="majorHAnsi" w:cstheme="majorBidi"/>
-          <w:sz w:val="28"/>
-          <w:szCs w:val="28"/>
-        </w:rPr>
-      </w:pPr>
-    </w:p>
-    <w:p>
-      <w:pPr>
-        <w:tabs>
-          <w:tab w:val="left" w:pos="938"/>
-        </w:tabs>
-        <w:rPr>
-          <w:rFonts w:asciiTheme="majorHAnsi" w:eastAsiaTheme="majorEastAsia" w:hAnsiTheme="majorHAnsi" w:cstheme="majorBidi"/>
-          <w:sz w:val="28"/>
-          <w:szCs w:val="28"/>
-        </w:rPr>
-      </w:pPr>
-    </w:p>
-    <w:p>
-      <w:pPr>
-        <w:tabs>
-          <w:tab w:val="left" w:pos="938"/>
-        </w:tabs>
-        <w:rPr>
-          <w:rFonts w:asciiTheme="majorHAnsi" w:eastAsiaTheme="majorEastAsia" w:hAnsiTheme="majorHAnsi" w:cstheme="majorBidi"/>
-          <w:sz w:val="28"/>
-          <w:szCs w:val="28"/>
-        </w:rPr>
-      </w:pPr>
-    </w:p>
-    <w:p>
-      <w:pPr>
-        <w:tabs>
-          <w:tab w:val="left" w:pos="938"/>
-        </w:tabs>
-        <w:rPr>
-          <w:rFonts w:asciiTheme="majorHAnsi" w:eastAsiaTheme="majorEastAsia" w:hAnsiTheme="majorHAnsi" w:cstheme="majorBidi"/>
-          <w:sz w:val="28"/>
-          <w:szCs w:val="28"/>
-        </w:rPr>
-      </w:pPr>
-    </w:p>
-    <w:p>
-      <w:pPr>
-        <w:tabs>
-          <w:tab w:val="left" w:pos="938"/>
-        </w:tabs>
-        <w:rPr>
-          <w:rFonts w:asciiTheme="majorHAnsi" w:eastAsiaTheme="majorEastAsia" w:hAnsiTheme="majorHAnsi" w:cstheme="majorBidi"/>
-          <w:sz w:val="28"/>
-          <w:szCs w:val="28"/>
-        </w:rPr>
-      </w:pPr>
     </w:p>
     <w:p>
       <w:pPr>
@@ -6971,7 +7057,6 @@
           <w:sz w:val="28"/>
           <w:szCs w:val="28"/>
         </w:rPr>
-        <w:lastRenderedPageBreak/>
         <w:tab/>
       </w:r>
       <w:r>
@@ -7104,6 +7189,7 @@
           <w:sz w:val="28"/>
           <w:szCs w:val="28"/>
         </w:rPr>
+        <w:lastRenderedPageBreak/>
         <w:t xml:space="preserve">3.7 </w:t>
       </w:r>
       <w:proofErr w:type="spellStart"/>
@@ -7359,6 +7445,1966 @@
         <w:t xml:space="preserve">L’orario designato per permettere la manutenzione sarà una fascia orario in cui si registreranno il minor numero di accessi al sito. </w:t>
       </w:r>
     </w:p>
+    <w:p>
+      <w:pPr>
+        <w:pStyle w:val="Paragrafoelenco"/>
+        <w:numPr>
+          <w:ilvl w:val="0"/>
+          <w:numId w:val="2"/>
+        </w:numPr>
+        <w:tabs>
+          <w:tab w:val="left" w:pos="938"/>
+        </w:tabs>
+        <w:jc w:val="both"/>
+        <w:rPr>
+          <w:rFonts w:asciiTheme="majorHAnsi" w:eastAsiaTheme="majorEastAsia" w:hAnsiTheme="majorHAnsi" w:cstheme="majorBidi"/>
+          <w:color w:val="2F5496" w:themeColor="accent1" w:themeShade="BF"/>
+          <w:sz w:val="28"/>
+          <w:szCs w:val="28"/>
+        </w:rPr>
+      </w:pPr>
+      <w:r>
+        <w:rPr>
+          <w:rFonts w:asciiTheme="majorHAnsi" w:eastAsiaTheme="majorEastAsia" w:hAnsiTheme="majorHAnsi" w:cstheme="majorBidi"/>
+          <w:color w:val="2F5496" w:themeColor="accent1" w:themeShade="BF"/>
+          <w:sz w:val="28"/>
+          <w:szCs w:val="28"/>
+        </w:rPr>
+        <w:t>Servizi dei sottosistemi</w:t>
+      </w:r>
+    </w:p>
+    <w:p/>
+    <w:p>
+      <w:pPr>
+        <w:rPr>
+          <w:sz w:val="28"/>
+          <w:szCs w:val="28"/>
+        </w:rPr>
+      </w:pPr>
+      <w:proofErr w:type="spellStart"/>
+      <w:r>
+        <w:rPr>
+          <w:sz w:val="28"/>
+          <w:szCs w:val="28"/>
+        </w:rPr>
+        <w:t>GestioneUtenti</w:t>
+      </w:r>
+      <w:proofErr w:type="spellEnd"/>
+    </w:p>
+    <w:p/>
+    <w:tbl>
+      <w:tblPr>
+        <w:tblStyle w:val="Tabellagriglia4-colore1"/>
+        <w:tblW w:w="0" w:type="auto"/>
+        <w:tblLook w:val="04A0" w:firstRow="1" w:lastRow="0" w:firstColumn="1" w:lastColumn="0" w:noHBand="0" w:noVBand="1"/>
+      </w:tblPr>
+      <w:tblGrid>
+        <w:gridCol w:w="3209"/>
+        <w:gridCol w:w="3209"/>
+        <w:gridCol w:w="3210"/>
+      </w:tblGrid>
+      <w:tr>
+        <w:trPr>
+          <w:cnfStyle w:val="100000000000" w:firstRow="1" w:lastRow="0" w:firstColumn="0" w:lastColumn="0" w:oddVBand="0" w:evenVBand="0" w:oddHBand="0" w:evenHBand="0" w:firstRowFirstColumn="0" w:firstRowLastColumn="0" w:lastRowFirstColumn="0" w:lastRowLastColumn="0"/>
+        </w:trPr>
+        <w:tc>
+          <w:tcPr>
+            <w:cnfStyle w:val="001000000000" w:firstRow="0" w:lastRow="0" w:firstColumn="1" w:lastColumn="0" w:oddVBand="0" w:evenVBand="0" w:oddHBand="0" w:evenHBand="0" w:firstRowFirstColumn="0" w:firstRowLastColumn="0" w:lastRowFirstColumn="0" w:lastRowLastColumn="0"/>
+            <w:tcW w:w="3209" w:type="dxa"/>
+          </w:tcPr>
+          <w:p>
+            <w:pPr>
+              <w:jc w:val="center"/>
+            </w:pPr>
+            <w:r>
+              <w:t>Servizio</w:t>
+            </w:r>
+          </w:p>
+        </w:tc>
+        <w:tc>
+          <w:tcPr>
+            <w:tcW w:w="3209" w:type="dxa"/>
+          </w:tcPr>
+          <w:p>
+            <w:pPr>
+              <w:jc w:val="center"/>
+              <w:cnfStyle w:val="100000000000" w:firstRow="1" w:lastRow="0" w:firstColumn="0" w:lastColumn="0" w:oddVBand="0" w:evenVBand="0" w:oddHBand="0" w:evenHBand="0" w:firstRowFirstColumn="0" w:firstRowLastColumn="0" w:lastRowFirstColumn="0" w:lastRowLastColumn="0"/>
+            </w:pPr>
+            <w:r>
+              <w:t>Descrizione</w:t>
+            </w:r>
+          </w:p>
+        </w:tc>
+        <w:tc>
+          <w:tcPr>
+            <w:tcW w:w="3210" w:type="dxa"/>
+          </w:tcPr>
+          <w:p>
+            <w:pPr>
+              <w:jc w:val="center"/>
+              <w:cnfStyle w:val="100000000000" w:firstRow="1" w:lastRow="0" w:firstColumn="0" w:lastColumn="0" w:oddVBand="0" w:evenVBand="0" w:oddHBand="0" w:evenHBand="0" w:firstRowFirstColumn="0" w:firstRowLastColumn="0" w:lastRowFirstColumn="0" w:lastRowLastColumn="0"/>
+            </w:pPr>
+            <w:r>
+              <w:t>Interfaccia</w:t>
+            </w:r>
+          </w:p>
+        </w:tc>
+      </w:tr>
+      <w:tr>
+        <w:trPr>
+          <w:cnfStyle w:val="000000100000" w:firstRow="0" w:lastRow="0" w:firstColumn="0" w:lastColumn="0" w:oddVBand="0" w:evenVBand="0" w:oddHBand="1" w:evenHBand="0" w:firstRowFirstColumn="0" w:firstRowLastColumn="0" w:lastRowFirstColumn="0" w:lastRowLastColumn="0"/>
+        </w:trPr>
+        <w:tc>
+          <w:tcPr>
+            <w:cnfStyle w:val="001000000000" w:firstRow="0" w:lastRow="0" w:firstColumn="1" w:lastColumn="0" w:oddVBand="0" w:evenVBand="0" w:oddHBand="0" w:evenHBand="0" w:firstRowFirstColumn="0" w:firstRowLastColumn="0" w:lastRowFirstColumn="0" w:lastRowLastColumn="0"/>
+            <w:tcW w:w="3209" w:type="dxa"/>
+          </w:tcPr>
+          <w:p>
+            <w:pPr>
+              <w:jc w:val="both"/>
+              <w:rPr>
+                <w:b w:val="0"/>
+                <w:bCs w:val="0"/>
+              </w:rPr>
+            </w:pPr>
+            <w:r>
+              <w:rPr>
+                <w:b w:val="0"/>
+                <w:bCs w:val="0"/>
+              </w:rPr>
+              <w:t xml:space="preserve">Salva un utente sul </w:t>
+            </w:r>
+            <w:r>
+              <w:rPr>
+                <w:b w:val="0"/>
+                <w:bCs w:val="0"/>
+              </w:rPr>
+              <w:t>DB</w:t>
+            </w:r>
+          </w:p>
+        </w:tc>
+        <w:tc>
+          <w:tcPr>
+            <w:tcW w:w="3209" w:type="dxa"/>
+          </w:tcPr>
+          <w:p>
+            <w:pPr>
+              <w:jc w:val="both"/>
+              <w:cnfStyle w:val="000000100000" w:firstRow="0" w:lastRow="0" w:firstColumn="0" w:lastColumn="0" w:oddVBand="0" w:evenVBand="0" w:oddHBand="1" w:evenHBand="0" w:firstRowFirstColumn="0" w:firstRowLastColumn="0" w:lastRowFirstColumn="0" w:lastRowLastColumn="0"/>
+            </w:pPr>
+            <w:r>
+              <w:t>Servizio che permette di salvare un nuovo utente nel DB.</w:t>
+            </w:r>
+          </w:p>
+        </w:tc>
+        <w:tc>
+          <w:tcPr>
+            <w:tcW w:w="3210" w:type="dxa"/>
+          </w:tcPr>
+          <w:p>
+            <w:pPr>
+              <w:jc w:val="center"/>
+              <w:cnfStyle w:val="000000100000" w:firstRow="0" w:lastRow="0" w:firstColumn="0" w:lastColumn="0" w:oddVBand="0" w:evenVBand="0" w:oddHBand="1" w:evenHBand="0" w:firstRowFirstColumn="0" w:firstRowLastColumn="0" w:lastRowFirstColumn="0" w:lastRowLastColumn="0"/>
+            </w:pPr>
+            <w:proofErr w:type="spellStart"/>
+            <w:r>
+              <w:t>Utente</w:t>
+            </w:r>
+            <w:r>
+              <w:t>I</w:t>
+            </w:r>
+            <w:r>
+              <w:t>DaoDataSource</w:t>
+            </w:r>
+            <w:proofErr w:type="spellEnd"/>
+          </w:p>
+        </w:tc>
+      </w:tr>
+      <w:tr>
+        <w:tc>
+          <w:tcPr>
+            <w:cnfStyle w:val="001000000000" w:firstRow="0" w:lastRow="0" w:firstColumn="1" w:lastColumn="0" w:oddVBand="0" w:evenVBand="0" w:oddHBand="0" w:evenHBand="0" w:firstRowFirstColumn="0" w:firstRowLastColumn="0" w:lastRowFirstColumn="0" w:lastRowLastColumn="0"/>
+            <w:tcW w:w="3209" w:type="dxa"/>
+          </w:tcPr>
+          <w:p>
+            <w:pPr>
+              <w:jc w:val="both"/>
+              <w:rPr>
+                <w:b w:val="0"/>
+                <w:bCs w:val="0"/>
+              </w:rPr>
+            </w:pPr>
+            <w:r>
+              <w:rPr>
+                <w:b w:val="0"/>
+                <w:bCs w:val="0"/>
+              </w:rPr>
+              <w:t>Autenticazione di un utente</w:t>
+            </w:r>
+          </w:p>
+        </w:tc>
+        <w:tc>
+          <w:tcPr>
+            <w:tcW w:w="3209" w:type="dxa"/>
+          </w:tcPr>
+          <w:p>
+            <w:pPr>
+              <w:jc w:val="both"/>
+              <w:cnfStyle w:val="000000000000" w:firstRow="0" w:lastRow="0" w:firstColumn="0" w:lastColumn="0" w:oddVBand="0" w:evenVBand="0" w:oddHBand="0" w:evenHBand="0" w:firstRowFirstColumn="0" w:firstRowLastColumn="0" w:lastRowFirstColumn="0" w:lastRowLastColumn="0"/>
+            </w:pPr>
+            <w:r>
+              <w:t xml:space="preserve">Servizio che permette di verificare se un utente che si sta autenticando è già registrato al sito e le sue credenziali sono già presenti nel DB. </w:t>
+            </w:r>
+          </w:p>
+        </w:tc>
+        <w:tc>
+          <w:tcPr>
+            <w:tcW w:w="3210" w:type="dxa"/>
+          </w:tcPr>
+          <w:p>
+            <w:pPr>
+              <w:jc w:val="center"/>
+              <w:cnfStyle w:val="000000000000" w:firstRow="0" w:lastRow="0" w:firstColumn="0" w:lastColumn="0" w:oddVBand="0" w:evenVBand="0" w:oddHBand="0" w:evenHBand="0" w:firstRowFirstColumn="0" w:firstRowLastColumn="0" w:lastRowFirstColumn="0" w:lastRowLastColumn="0"/>
+            </w:pPr>
+            <w:proofErr w:type="spellStart"/>
+            <w:r>
+              <w:t>Utente</w:t>
+            </w:r>
+            <w:r>
+              <w:t>I</w:t>
+            </w:r>
+            <w:r>
+              <w:t>DaoDataSource</w:t>
+            </w:r>
+            <w:proofErr w:type="spellEnd"/>
+          </w:p>
+        </w:tc>
+      </w:tr>
+      <w:tr>
+        <w:trPr>
+          <w:cnfStyle w:val="000000100000" w:firstRow="0" w:lastRow="0" w:firstColumn="0" w:lastColumn="0" w:oddVBand="0" w:evenVBand="0" w:oddHBand="1" w:evenHBand="0" w:firstRowFirstColumn="0" w:firstRowLastColumn="0" w:lastRowFirstColumn="0" w:lastRowLastColumn="0"/>
+        </w:trPr>
+        <w:tc>
+          <w:tcPr>
+            <w:cnfStyle w:val="001000000000" w:firstRow="0" w:lastRow="0" w:firstColumn="1" w:lastColumn="0" w:oddVBand="0" w:evenVBand="0" w:oddHBand="0" w:evenHBand="0" w:firstRowFirstColumn="0" w:firstRowLastColumn="0" w:lastRowFirstColumn="0" w:lastRowLastColumn="0"/>
+            <w:tcW w:w="3209" w:type="dxa"/>
+          </w:tcPr>
+          <w:p>
+            <w:pPr>
+              <w:jc w:val="both"/>
+              <w:rPr>
+                <w:b w:val="0"/>
+                <w:bCs w:val="0"/>
+              </w:rPr>
+            </w:pPr>
+            <w:r>
+              <w:rPr>
+                <w:b w:val="0"/>
+                <w:bCs w:val="0"/>
+              </w:rPr>
+              <w:t>Ottieni elenco utenti salvati nel DB</w:t>
+            </w:r>
+          </w:p>
+        </w:tc>
+        <w:tc>
+          <w:tcPr>
+            <w:tcW w:w="3209" w:type="dxa"/>
+          </w:tcPr>
+          <w:p>
+            <w:pPr>
+              <w:jc w:val="both"/>
+              <w:cnfStyle w:val="000000100000" w:firstRow="0" w:lastRow="0" w:firstColumn="0" w:lastColumn="0" w:oddVBand="0" w:evenVBand="0" w:oddHBand="1" w:evenHBand="0" w:firstRowFirstColumn="0" w:firstRowLastColumn="0" w:lastRowFirstColumn="0" w:lastRowLastColumn="0"/>
+            </w:pPr>
+            <w:r>
+              <w:t>Servizio che permette di ottenere l’elenco degli utenti presenti nel DB.</w:t>
+            </w:r>
+          </w:p>
+        </w:tc>
+        <w:tc>
+          <w:tcPr>
+            <w:tcW w:w="3210" w:type="dxa"/>
+          </w:tcPr>
+          <w:p>
+            <w:pPr>
+              <w:jc w:val="center"/>
+              <w:cnfStyle w:val="000000100000" w:firstRow="0" w:lastRow="0" w:firstColumn="0" w:lastColumn="0" w:oddVBand="0" w:evenVBand="0" w:oddHBand="1" w:evenHBand="0" w:firstRowFirstColumn="0" w:firstRowLastColumn="0" w:lastRowFirstColumn="0" w:lastRowLastColumn="0"/>
+            </w:pPr>
+            <w:proofErr w:type="spellStart"/>
+            <w:r>
+              <w:t>Utente</w:t>
+            </w:r>
+            <w:r>
+              <w:t>I</w:t>
+            </w:r>
+            <w:r>
+              <w:t>DaoDataSource</w:t>
+            </w:r>
+            <w:proofErr w:type="spellEnd"/>
+          </w:p>
+        </w:tc>
+      </w:tr>
+      <w:tr>
+        <w:tc>
+          <w:tcPr>
+            <w:cnfStyle w:val="001000000000" w:firstRow="0" w:lastRow="0" w:firstColumn="1" w:lastColumn="0" w:oddVBand="0" w:evenVBand="0" w:oddHBand="0" w:evenHBand="0" w:firstRowFirstColumn="0" w:firstRowLastColumn="0" w:lastRowFirstColumn="0" w:lastRowLastColumn="0"/>
+            <w:tcW w:w="3209" w:type="dxa"/>
+          </w:tcPr>
+          <w:p>
+            <w:pPr>
+              <w:jc w:val="both"/>
+              <w:rPr>
+                <w:b w:val="0"/>
+                <w:bCs w:val="0"/>
+              </w:rPr>
+            </w:pPr>
+            <w:r>
+              <w:rPr>
+                <w:b w:val="0"/>
+                <w:bCs w:val="0"/>
+              </w:rPr>
+              <w:t>Cambio password di un utente</w:t>
+            </w:r>
+          </w:p>
+        </w:tc>
+        <w:tc>
+          <w:tcPr>
+            <w:tcW w:w="3209" w:type="dxa"/>
+          </w:tcPr>
+          <w:p>
+            <w:pPr>
+              <w:jc w:val="both"/>
+              <w:cnfStyle w:val="000000000000" w:firstRow="0" w:lastRow="0" w:firstColumn="0" w:lastColumn="0" w:oddVBand="0" w:evenVBand="0" w:oddHBand="0" w:evenHBand="0" w:firstRowFirstColumn="0" w:firstRowLastColumn="0" w:lastRowFirstColumn="0" w:lastRowLastColumn="0"/>
+            </w:pPr>
+            <w:r>
+              <w:t xml:space="preserve">Servizio che permette di cambiare la password associata ad un utente salvata sul DB. </w:t>
+            </w:r>
+          </w:p>
+        </w:tc>
+        <w:tc>
+          <w:tcPr>
+            <w:tcW w:w="3210" w:type="dxa"/>
+          </w:tcPr>
+          <w:p>
+            <w:pPr>
+              <w:jc w:val="center"/>
+              <w:cnfStyle w:val="000000000000" w:firstRow="0" w:lastRow="0" w:firstColumn="0" w:lastColumn="0" w:oddVBand="0" w:evenVBand="0" w:oddHBand="0" w:evenHBand="0" w:firstRowFirstColumn="0" w:firstRowLastColumn="0" w:lastRowFirstColumn="0" w:lastRowLastColumn="0"/>
+            </w:pPr>
+            <w:proofErr w:type="spellStart"/>
+            <w:r>
+              <w:t>Utente</w:t>
+            </w:r>
+            <w:r>
+              <w:t>I</w:t>
+            </w:r>
+            <w:r>
+              <w:t>DaoDataService</w:t>
+            </w:r>
+            <w:proofErr w:type="spellEnd"/>
+          </w:p>
+        </w:tc>
+      </w:tr>
+      <w:tr>
+        <w:trPr>
+          <w:cnfStyle w:val="000000100000" w:firstRow="0" w:lastRow="0" w:firstColumn="0" w:lastColumn="0" w:oddVBand="0" w:evenVBand="0" w:oddHBand="1" w:evenHBand="0" w:firstRowFirstColumn="0" w:firstRowLastColumn="0" w:lastRowFirstColumn="0" w:lastRowLastColumn="0"/>
+        </w:trPr>
+        <w:tc>
+          <w:tcPr>
+            <w:cnfStyle w:val="001000000000" w:firstRow="0" w:lastRow="0" w:firstColumn="1" w:lastColumn="0" w:oddVBand="0" w:evenVBand="0" w:oddHBand="0" w:evenHBand="0" w:firstRowFirstColumn="0" w:firstRowLastColumn="0" w:lastRowFirstColumn="0" w:lastRowLastColumn="0"/>
+            <w:tcW w:w="3209" w:type="dxa"/>
+          </w:tcPr>
+          <w:p>
+            <w:pPr>
+              <w:jc w:val="both"/>
+              <w:rPr>
+                <w:b w:val="0"/>
+                <w:bCs w:val="0"/>
+              </w:rPr>
+            </w:pPr>
+            <w:r>
+              <w:rPr>
+                <w:b w:val="0"/>
+                <w:bCs w:val="0"/>
+              </w:rPr>
+              <w:t xml:space="preserve">Controllo vecchia password </w:t>
+            </w:r>
+          </w:p>
+        </w:tc>
+        <w:tc>
+          <w:tcPr>
+            <w:tcW w:w="3209" w:type="dxa"/>
+          </w:tcPr>
+          <w:p>
+            <w:pPr>
+              <w:jc w:val="both"/>
+              <w:cnfStyle w:val="000000100000" w:firstRow="0" w:lastRow="0" w:firstColumn="0" w:lastColumn="0" w:oddVBand="0" w:evenVBand="0" w:oddHBand="1" w:evenHBand="0" w:firstRowFirstColumn="0" w:firstRowLastColumn="0" w:lastRowFirstColumn="0" w:lastRowLastColumn="0"/>
+            </w:pPr>
+            <w:r>
+              <w:t xml:space="preserve">Servizio che permette di verificare se una password inserita corrisponde a una password già registrata sul DB. </w:t>
+            </w:r>
+          </w:p>
+        </w:tc>
+        <w:tc>
+          <w:tcPr>
+            <w:tcW w:w="3210" w:type="dxa"/>
+          </w:tcPr>
+          <w:p>
+            <w:pPr>
+              <w:jc w:val="center"/>
+              <w:cnfStyle w:val="000000100000" w:firstRow="0" w:lastRow="0" w:firstColumn="0" w:lastColumn="0" w:oddVBand="0" w:evenVBand="0" w:oddHBand="1" w:evenHBand="0" w:firstRowFirstColumn="0" w:firstRowLastColumn="0" w:lastRowFirstColumn="0" w:lastRowLastColumn="0"/>
+            </w:pPr>
+            <w:proofErr w:type="spellStart"/>
+            <w:r>
+              <w:t>Utente</w:t>
+            </w:r>
+            <w:r>
+              <w:t>I</w:t>
+            </w:r>
+            <w:r>
+              <w:t>DaoDataSource</w:t>
+            </w:r>
+            <w:proofErr w:type="spellEnd"/>
+          </w:p>
+        </w:tc>
+      </w:tr>
+      <w:tr>
+        <w:tc>
+          <w:tcPr>
+            <w:cnfStyle w:val="001000000000" w:firstRow="0" w:lastRow="0" w:firstColumn="1" w:lastColumn="0" w:oddVBand="0" w:evenVBand="0" w:oddHBand="0" w:evenHBand="0" w:firstRowFirstColumn="0" w:firstRowLastColumn="0" w:lastRowFirstColumn="0" w:lastRowLastColumn="0"/>
+            <w:tcW w:w="3209" w:type="dxa"/>
+          </w:tcPr>
+          <w:p>
+            <w:pPr>
+              <w:jc w:val="both"/>
+              <w:rPr>
+                <w:b w:val="0"/>
+                <w:bCs w:val="0"/>
+              </w:rPr>
+            </w:pPr>
+            <w:r>
+              <w:rPr>
+                <w:b w:val="0"/>
+                <w:bCs w:val="0"/>
+              </w:rPr>
+              <w:t>Ottieni un utente salvato nel DB.</w:t>
+            </w:r>
+          </w:p>
+        </w:tc>
+        <w:tc>
+          <w:tcPr>
+            <w:tcW w:w="3209" w:type="dxa"/>
+          </w:tcPr>
+          <w:p>
+            <w:pPr>
+              <w:jc w:val="both"/>
+              <w:cnfStyle w:val="000000000000" w:firstRow="0" w:lastRow="0" w:firstColumn="0" w:lastColumn="0" w:oddVBand="0" w:evenVBand="0" w:oddHBand="0" w:evenHBand="0" w:firstRowFirstColumn="0" w:firstRowLastColumn="0" w:lastRowFirstColumn="0" w:lastRowLastColumn="0"/>
+            </w:pPr>
+            <w:r>
+              <w:t xml:space="preserve">Servizio che permette di ottenere un utente salvato nel  DB. </w:t>
+            </w:r>
+          </w:p>
+        </w:tc>
+        <w:tc>
+          <w:tcPr>
+            <w:tcW w:w="3210" w:type="dxa"/>
+          </w:tcPr>
+          <w:p>
+            <w:pPr>
+              <w:jc w:val="center"/>
+              <w:cnfStyle w:val="000000000000" w:firstRow="0" w:lastRow="0" w:firstColumn="0" w:lastColumn="0" w:oddVBand="0" w:evenVBand="0" w:oddHBand="0" w:evenHBand="0" w:firstRowFirstColumn="0" w:firstRowLastColumn="0" w:lastRowFirstColumn="0" w:lastRowLastColumn="0"/>
+            </w:pPr>
+            <w:proofErr w:type="spellStart"/>
+            <w:r>
+              <w:t>Utente</w:t>
+            </w:r>
+            <w:r>
+              <w:t>I</w:t>
+            </w:r>
+            <w:r>
+              <w:t>DaoDataSource</w:t>
+            </w:r>
+            <w:proofErr w:type="spellEnd"/>
+          </w:p>
+        </w:tc>
+      </w:tr>
+    </w:tbl>
+    <w:p/>
+    <w:p>
+      <w:pPr>
+        <w:rPr>
+          <w:sz w:val="28"/>
+          <w:szCs w:val="28"/>
+        </w:rPr>
+      </w:pPr>
+    </w:p>
+    <w:p>
+      <w:pPr>
+        <w:rPr>
+          <w:sz w:val="28"/>
+          <w:szCs w:val="28"/>
+        </w:rPr>
+      </w:pPr>
+    </w:p>
+    <w:p>
+      <w:pPr>
+        <w:rPr>
+          <w:sz w:val="28"/>
+          <w:szCs w:val="28"/>
+        </w:rPr>
+      </w:pPr>
+    </w:p>
+    <w:p>
+      <w:pPr>
+        <w:rPr>
+          <w:sz w:val="28"/>
+          <w:szCs w:val="28"/>
+        </w:rPr>
+      </w:pPr>
+    </w:p>
+    <w:p>
+      <w:pPr>
+        <w:rPr>
+          <w:sz w:val="28"/>
+          <w:szCs w:val="28"/>
+        </w:rPr>
+      </w:pPr>
+    </w:p>
+    <w:p>
+      <w:pPr>
+        <w:rPr>
+          <w:sz w:val="28"/>
+          <w:szCs w:val="28"/>
+        </w:rPr>
+      </w:pPr>
+    </w:p>
+    <w:p>
+      <w:pPr>
+        <w:rPr>
+          <w:sz w:val="28"/>
+          <w:szCs w:val="28"/>
+        </w:rPr>
+      </w:pPr>
+    </w:p>
+    <w:p>
+      <w:pPr>
+        <w:rPr>
+          <w:sz w:val="28"/>
+          <w:szCs w:val="28"/>
+        </w:rPr>
+      </w:pPr>
+      <w:proofErr w:type="spellStart"/>
+      <w:r>
+        <w:rPr>
+          <w:sz w:val="28"/>
+          <w:szCs w:val="28"/>
+        </w:rPr>
+        <w:lastRenderedPageBreak/>
+        <w:t>Gestione</w:t>
+      </w:r>
+      <w:r>
+        <w:rPr>
+          <w:sz w:val="28"/>
+          <w:szCs w:val="28"/>
+        </w:rPr>
+        <w:t>Admin</w:t>
+      </w:r>
+      <w:proofErr w:type="spellEnd"/>
+    </w:p>
+    <w:p/>
+    <w:tbl>
+      <w:tblPr>
+        <w:tblStyle w:val="Tabellagriglia4-colore1"/>
+        <w:tblW w:w="0" w:type="auto"/>
+        <w:tblLook w:val="04A0" w:firstRow="1" w:lastRow="0" w:firstColumn="1" w:lastColumn="0" w:noHBand="0" w:noVBand="1"/>
+      </w:tblPr>
+      <w:tblGrid>
+        <w:gridCol w:w="3209"/>
+        <w:gridCol w:w="3209"/>
+        <w:gridCol w:w="3210"/>
+      </w:tblGrid>
+      <w:tr>
+        <w:trPr>
+          <w:cnfStyle w:val="100000000000" w:firstRow="1" w:lastRow="0" w:firstColumn="0" w:lastColumn="0" w:oddVBand="0" w:evenVBand="0" w:oddHBand="0" w:evenHBand="0" w:firstRowFirstColumn="0" w:firstRowLastColumn="0" w:lastRowFirstColumn="0" w:lastRowLastColumn="0"/>
+        </w:trPr>
+        <w:tc>
+          <w:tcPr>
+            <w:cnfStyle w:val="001000000000" w:firstRow="0" w:lastRow="0" w:firstColumn="1" w:lastColumn="0" w:oddVBand="0" w:evenVBand="0" w:oddHBand="0" w:evenHBand="0" w:firstRowFirstColumn="0" w:firstRowLastColumn="0" w:lastRowFirstColumn="0" w:lastRowLastColumn="0"/>
+            <w:tcW w:w="3209" w:type="dxa"/>
+          </w:tcPr>
+          <w:p>
+            <w:pPr>
+              <w:jc w:val="center"/>
+            </w:pPr>
+            <w:r>
+              <w:t>Servizio</w:t>
+            </w:r>
+          </w:p>
+        </w:tc>
+        <w:tc>
+          <w:tcPr>
+            <w:tcW w:w="3209" w:type="dxa"/>
+          </w:tcPr>
+          <w:p>
+            <w:pPr>
+              <w:jc w:val="center"/>
+              <w:cnfStyle w:val="100000000000" w:firstRow="1" w:lastRow="0" w:firstColumn="0" w:lastColumn="0" w:oddVBand="0" w:evenVBand="0" w:oddHBand="0" w:evenHBand="0" w:firstRowFirstColumn="0" w:firstRowLastColumn="0" w:lastRowFirstColumn="0" w:lastRowLastColumn="0"/>
+            </w:pPr>
+            <w:r>
+              <w:t>Descrizione</w:t>
+            </w:r>
+          </w:p>
+        </w:tc>
+        <w:tc>
+          <w:tcPr>
+            <w:tcW w:w="3210" w:type="dxa"/>
+          </w:tcPr>
+          <w:p>
+            <w:pPr>
+              <w:jc w:val="center"/>
+              <w:cnfStyle w:val="100000000000" w:firstRow="1" w:lastRow="0" w:firstColumn="0" w:lastColumn="0" w:oddVBand="0" w:evenVBand="0" w:oddHBand="0" w:evenHBand="0" w:firstRowFirstColumn="0" w:firstRowLastColumn="0" w:lastRowFirstColumn="0" w:lastRowLastColumn="0"/>
+            </w:pPr>
+            <w:r>
+              <w:t>Interfaccia</w:t>
+            </w:r>
+          </w:p>
+        </w:tc>
+      </w:tr>
+      <w:tr>
+        <w:trPr>
+          <w:cnfStyle w:val="000000100000" w:firstRow="0" w:lastRow="0" w:firstColumn="0" w:lastColumn="0" w:oddVBand="0" w:evenVBand="0" w:oddHBand="1" w:evenHBand="0" w:firstRowFirstColumn="0" w:firstRowLastColumn="0" w:lastRowFirstColumn="0" w:lastRowLastColumn="0"/>
+        </w:trPr>
+        <w:tc>
+          <w:tcPr>
+            <w:cnfStyle w:val="001000000000" w:firstRow="0" w:lastRow="0" w:firstColumn="1" w:lastColumn="0" w:oddVBand="0" w:evenVBand="0" w:oddHBand="0" w:evenHBand="0" w:firstRowFirstColumn="0" w:firstRowLastColumn="0" w:lastRowFirstColumn="0" w:lastRowLastColumn="0"/>
+            <w:tcW w:w="3209" w:type="dxa"/>
+          </w:tcPr>
+          <w:p>
+            <w:pPr>
+              <w:jc w:val="both"/>
+              <w:rPr>
+                <w:b w:val="0"/>
+                <w:bCs w:val="0"/>
+              </w:rPr>
+            </w:pPr>
+            <w:r>
+              <w:rPr>
+                <w:b w:val="0"/>
+                <w:bCs w:val="0"/>
+              </w:rPr>
+              <w:t xml:space="preserve">Salva un admin sul DB. </w:t>
+            </w:r>
+          </w:p>
+        </w:tc>
+        <w:tc>
+          <w:tcPr>
+            <w:tcW w:w="3209" w:type="dxa"/>
+          </w:tcPr>
+          <w:p>
+            <w:pPr>
+              <w:jc w:val="both"/>
+              <w:cnfStyle w:val="000000100000" w:firstRow="0" w:lastRow="0" w:firstColumn="0" w:lastColumn="0" w:oddVBand="0" w:evenVBand="0" w:oddHBand="1" w:evenHBand="0" w:firstRowFirstColumn="0" w:firstRowLastColumn="0" w:lastRowFirstColumn="0" w:lastRowLastColumn="0"/>
+            </w:pPr>
+            <w:r>
+              <w:t>Servizio che permette di salvare un nuovo</w:t>
+            </w:r>
+            <w:r>
+              <w:t xml:space="preserve"> admin </w:t>
+            </w:r>
+            <w:r>
+              <w:t>nel DB.</w:t>
+            </w:r>
+          </w:p>
+        </w:tc>
+        <w:tc>
+          <w:tcPr>
+            <w:tcW w:w="3210" w:type="dxa"/>
+          </w:tcPr>
+          <w:p>
+            <w:pPr>
+              <w:jc w:val="center"/>
+              <w:cnfStyle w:val="000000100000" w:firstRow="0" w:lastRow="0" w:firstColumn="0" w:lastColumn="0" w:oddVBand="0" w:evenVBand="0" w:oddHBand="1" w:evenHBand="0" w:firstRowFirstColumn="0" w:firstRowLastColumn="0" w:lastRowFirstColumn="0" w:lastRowLastColumn="0"/>
+            </w:pPr>
+            <w:proofErr w:type="spellStart"/>
+            <w:r>
+              <w:t>Admin</w:t>
+            </w:r>
+            <w:r>
+              <w:t>I</w:t>
+            </w:r>
+            <w:r>
+              <w:t>DaoDataSource</w:t>
+            </w:r>
+            <w:proofErr w:type="spellEnd"/>
+          </w:p>
+        </w:tc>
+      </w:tr>
+      <w:tr>
+        <w:tc>
+          <w:tcPr>
+            <w:cnfStyle w:val="001000000000" w:firstRow="0" w:lastRow="0" w:firstColumn="1" w:lastColumn="0" w:oddVBand="0" w:evenVBand="0" w:oddHBand="0" w:evenHBand="0" w:firstRowFirstColumn="0" w:firstRowLastColumn="0" w:lastRowFirstColumn="0" w:lastRowLastColumn="0"/>
+            <w:tcW w:w="3209" w:type="dxa"/>
+          </w:tcPr>
+          <w:p>
+            <w:pPr>
+              <w:jc w:val="both"/>
+              <w:rPr>
+                <w:b w:val="0"/>
+                <w:bCs w:val="0"/>
+              </w:rPr>
+            </w:pPr>
+            <w:r>
+              <w:rPr>
+                <w:b w:val="0"/>
+                <w:bCs w:val="0"/>
+              </w:rPr>
+              <w:t xml:space="preserve">Cancella un admin nel DB. </w:t>
+            </w:r>
+          </w:p>
+        </w:tc>
+        <w:tc>
+          <w:tcPr>
+            <w:tcW w:w="3209" w:type="dxa"/>
+          </w:tcPr>
+          <w:p>
+            <w:pPr>
+              <w:jc w:val="both"/>
+              <w:cnfStyle w:val="000000000000" w:firstRow="0" w:lastRow="0" w:firstColumn="0" w:lastColumn="0" w:oddVBand="0" w:evenVBand="0" w:oddHBand="0" w:evenHBand="0" w:firstRowFirstColumn="0" w:firstRowLastColumn="0" w:lastRowFirstColumn="0" w:lastRowLastColumn="0"/>
+            </w:pPr>
+            <w:r>
+              <w:t xml:space="preserve">Servizio che permette di </w:t>
+            </w:r>
+            <w:r>
+              <w:t xml:space="preserve">cancellare un admin presente nel DB. </w:t>
+            </w:r>
+          </w:p>
+        </w:tc>
+        <w:tc>
+          <w:tcPr>
+            <w:tcW w:w="3210" w:type="dxa"/>
+          </w:tcPr>
+          <w:p>
+            <w:pPr>
+              <w:jc w:val="center"/>
+              <w:cnfStyle w:val="000000000000" w:firstRow="0" w:lastRow="0" w:firstColumn="0" w:lastColumn="0" w:oddVBand="0" w:evenVBand="0" w:oddHBand="0" w:evenHBand="0" w:firstRowFirstColumn="0" w:firstRowLastColumn="0" w:lastRowFirstColumn="0" w:lastRowLastColumn="0"/>
+            </w:pPr>
+            <w:proofErr w:type="spellStart"/>
+            <w:r>
+              <w:t>Admin</w:t>
+            </w:r>
+            <w:r>
+              <w:t>I</w:t>
+            </w:r>
+            <w:r>
+              <w:t>DaoDataSource</w:t>
+            </w:r>
+            <w:proofErr w:type="spellEnd"/>
+          </w:p>
+        </w:tc>
+      </w:tr>
+      <w:tr>
+        <w:trPr>
+          <w:cnfStyle w:val="000000100000" w:firstRow="0" w:lastRow="0" w:firstColumn="0" w:lastColumn="0" w:oddVBand="0" w:evenVBand="0" w:oddHBand="1" w:evenHBand="0" w:firstRowFirstColumn="0" w:firstRowLastColumn="0" w:lastRowFirstColumn="0" w:lastRowLastColumn="0"/>
+        </w:trPr>
+        <w:tc>
+          <w:tcPr>
+            <w:cnfStyle w:val="001000000000" w:firstRow="0" w:lastRow="0" w:firstColumn="1" w:lastColumn="0" w:oddVBand="0" w:evenVBand="0" w:oddHBand="0" w:evenHBand="0" w:firstRowFirstColumn="0" w:firstRowLastColumn="0" w:lastRowFirstColumn="0" w:lastRowLastColumn="0"/>
+            <w:tcW w:w="3209" w:type="dxa"/>
+          </w:tcPr>
+          <w:p>
+            <w:pPr>
+              <w:jc w:val="both"/>
+              <w:rPr>
+                <w:b w:val="0"/>
+                <w:bCs w:val="0"/>
+              </w:rPr>
+            </w:pPr>
+            <w:r>
+              <w:rPr>
+                <w:b w:val="0"/>
+                <w:bCs w:val="0"/>
+              </w:rPr>
+              <w:t>Cambio password di un</w:t>
+            </w:r>
+            <w:r>
+              <w:rPr>
+                <w:b w:val="0"/>
+                <w:bCs w:val="0"/>
+              </w:rPr>
+              <w:t xml:space="preserve"> admin</w:t>
+            </w:r>
+          </w:p>
+        </w:tc>
+        <w:tc>
+          <w:tcPr>
+            <w:tcW w:w="3209" w:type="dxa"/>
+          </w:tcPr>
+          <w:p>
+            <w:pPr>
+              <w:jc w:val="both"/>
+              <w:cnfStyle w:val="000000100000" w:firstRow="0" w:lastRow="0" w:firstColumn="0" w:lastColumn="0" w:oddVBand="0" w:evenVBand="0" w:oddHBand="1" w:evenHBand="0" w:firstRowFirstColumn="0" w:firstRowLastColumn="0" w:lastRowFirstColumn="0" w:lastRowLastColumn="0"/>
+            </w:pPr>
+            <w:r>
+              <w:t>Servizio che permette di cambiare la password associata ad un</w:t>
+            </w:r>
+            <w:r>
+              <w:t xml:space="preserve"> admin </w:t>
+            </w:r>
+            <w:r>
+              <w:t>salvat</w:t>
+            </w:r>
+            <w:r>
+              <w:t>o</w:t>
+            </w:r>
+            <w:r>
+              <w:t xml:space="preserve"> sul DB. </w:t>
+            </w:r>
+          </w:p>
+        </w:tc>
+        <w:tc>
+          <w:tcPr>
+            <w:tcW w:w="3210" w:type="dxa"/>
+          </w:tcPr>
+          <w:p>
+            <w:pPr>
+              <w:jc w:val="center"/>
+              <w:cnfStyle w:val="000000100000" w:firstRow="0" w:lastRow="0" w:firstColumn="0" w:lastColumn="0" w:oddVBand="0" w:evenVBand="0" w:oddHBand="1" w:evenHBand="0" w:firstRowFirstColumn="0" w:firstRowLastColumn="0" w:lastRowFirstColumn="0" w:lastRowLastColumn="0"/>
+            </w:pPr>
+            <w:proofErr w:type="spellStart"/>
+            <w:r>
+              <w:t>Admin</w:t>
+            </w:r>
+            <w:r>
+              <w:t>I</w:t>
+            </w:r>
+            <w:r>
+              <w:t>DaoDataService</w:t>
+            </w:r>
+            <w:proofErr w:type="spellEnd"/>
+          </w:p>
+        </w:tc>
+      </w:tr>
+    </w:tbl>
+    <w:p/>
+    <w:p/>
+    <w:p>
+      <w:pPr>
+        <w:rPr>
+          <w:sz w:val="28"/>
+          <w:szCs w:val="28"/>
+        </w:rPr>
+      </w:pPr>
+      <w:proofErr w:type="spellStart"/>
+      <w:r>
+        <w:rPr>
+          <w:sz w:val="28"/>
+          <w:szCs w:val="28"/>
+        </w:rPr>
+        <w:t>Gestione</w:t>
+      </w:r>
+      <w:r>
+        <w:rPr>
+          <w:sz w:val="28"/>
+          <w:szCs w:val="28"/>
+        </w:rPr>
+        <w:t>Prodotti</w:t>
+      </w:r>
+      <w:proofErr w:type="spellEnd"/>
+    </w:p>
+    <w:p/>
+    <w:tbl>
+      <w:tblPr>
+        <w:tblStyle w:val="Tabellagriglia4-colore1"/>
+        <w:tblW w:w="0" w:type="auto"/>
+        <w:tblLook w:val="04A0" w:firstRow="1" w:lastRow="0" w:firstColumn="1" w:lastColumn="0" w:noHBand="0" w:noVBand="1"/>
+      </w:tblPr>
+      <w:tblGrid>
+        <w:gridCol w:w="3209"/>
+        <w:gridCol w:w="3209"/>
+        <w:gridCol w:w="3210"/>
+      </w:tblGrid>
+      <w:tr>
+        <w:trPr>
+          <w:cnfStyle w:val="100000000000" w:firstRow="1" w:lastRow="0" w:firstColumn="0" w:lastColumn="0" w:oddVBand="0" w:evenVBand="0" w:oddHBand="0" w:evenHBand="0" w:firstRowFirstColumn="0" w:firstRowLastColumn="0" w:lastRowFirstColumn="0" w:lastRowLastColumn="0"/>
+        </w:trPr>
+        <w:tc>
+          <w:tcPr>
+            <w:cnfStyle w:val="001000000000" w:firstRow="0" w:lastRow="0" w:firstColumn="1" w:lastColumn="0" w:oddVBand="0" w:evenVBand="0" w:oddHBand="0" w:evenHBand="0" w:firstRowFirstColumn="0" w:firstRowLastColumn="0" w:lastRowFirstColumn="0" w:lastRowLastColumn="0"/>
+            <w:tcW w:w="3209" w:type="dxa"/>
+          </w:tcPr>
+          <w:p>
+            <w:pPr>
+              <w:jc w:val="center"/>
+            </w:pPr>
+            <w:r>
+              <w:t>Servizio</w:t>
+            </w:r>
+          </w:p>
+        </w:tc>
+        <w:tc>
+          <w:tcPr>
+            <w:tcW w:w="3209" w:type="dxa"/>
+          </w:tcPr>
+          <w:p>
+            <w:pPr>
+              <w:jc w:val="center"/>
+              <w:cnfStyle w:val="100000000000" w:firstRow="1" w:lastRow="0" w:firstColumn="0" w:lastColumn="0" w:oddVBand="0" w:evenVBand="0" w:oddHBand="0" w:evenHBand="0" w:firstRowFirstColumn="0" w:firstRowLastColumn="0" w:lastRowFirstColumn="0" w:lastRowLastColumn="0"/>
+            </w:pPr>
+            <w:r>
+              <w:t>Descrizione</w:t>
+            </w:r>
+          </w:p>
+        </w:tc>
+        <w:tc>
+          <w:tcPr>
+            <w:tcW w:w="3210" w:type="dxa"/>
+          </w:tcPr>
+          <w:p>
+            <w:pPr>
+              <w:jc w:val="center"/>
+              <w:cnfStyle w:val="100000000000" w:firstRow="1" w:lastRow="0" w:firstColumn="0" w:lastColumn="0" w:oddVBand="0" w:evenVBand="0" w:oddHBand="0" w:evenHBand="0" w:firstRowFirstColumn="0" w:firstRowLastColumn="0" w:lastRowFirstColumn="0" w:lastRowLastColumn="0"/>
+            </w:pPr>
+            <w:r>
+              <w:t>Interfaccia</w:t>
+            </w:r>
+          </w:p>
+        </w:tc>
+      </w:tr>
+      <w:tr>
+        <w:trPr>
+          <w:cnfStyle w:val="000000100000" w:firstRow="0" w:lastRow="0" w:firstColumn="0" w:lastColumn="0" w:oddVBand="0" w:evenVBand="0" w:oddHBand="1" w:evenHBand="0" w:firstRowFirstColumn="0" w:firstRowLastColumn="0" w:lastRowFirstColumn="0" w:lastRowLastColumn="0"/>
+        </w:trPr>
+        <w:tc>
+          <w:tcPr>
+            <w:cnfStyle w:val="001000000000" w:firstRow="0" w:lastRow="0" w:firstColumn="1" w:lastColumn="0" w:oddVBand="0" w:evenVBand="0" w:oddHBand="0" w:evenHBand="0" w:firstRowFirstColumn="0" w:firstRowLastColumn="0" w:lastRowFirstColumn="0" w:lastRowLastColumn="0"/>
+            <w:tcW w:w="3209" w:type="dxa"/>
+          </w:tcPr>
+          <w:p>
+            <w:pPr>
+              <w:jc w:val="both"/>
+              <w:rPr>
+                <w:b w:val="0"/>
+                <w:bCs w:val="0"/>
+              </w:rPr>
+            </w:pPr>
+            <w:r>
+              <w:rPr>
+                <w:b w:val="0"/>
+                <w:bCs w:val="0"/>
+              </w:rPr>
+              <w:t>Salva un prodotto sul DB</w:t>
+            </w:r>
+          </w:p>
+        </w:tc>
+        <w:tc>
+          <w:tcPr>
+            <w:tcW w:w="3209" w:type="dxa"/>
+          </w:tcPr>
+          <w:p>
+            <w:pPr>
+              <w:jc w:val="both"/>
+              <w:cnfStyle w:val="000000100000" w:firstRow="0" w:lastRow="0" w:firstColumn="0" w:lastColumn="0" w:oddVBand="0" w:evenVBand="0" w:oddHBand="1" w:evenHBand="0" w:firstRowFirstColumn="0" w:firstRowLastColumn="0" w:lastRowFirstColumn="0" w:lastRowLastColumn="0"/>
+            </w:pPr>
+            <w:r>
+              <w:t>Servizio che permette di salvare un nuovo prodotto nel DB.</w:t>
+            </w:r>
+          </w:p>
+        </w:tc>
+        <w:tc>
+          <w:tcPr>
+            <w:tcW w:w="3210" w:type="dxa"/>
+          </w:tcPr>
+          <w:p>
+            <w:pPr>
+              <w:jc w:val="center"/>
+              <w:cnfStyle w:val="000000100000" w:firstRow="0" w:lastRow="0" w:firstColumn="0" w:lastColumn="0" w:oddVBand="0" w:evenVBand="0" w:oddHBand="1" w:evenHBand="0" w:firstRowFirstColumn="0" w:firstRowLastColumn="0" w:lastRowFirstColumn="0" w:lastRowLastColumn="0"/>
+            </w:pPr>
+            <w:proofErr w:type="spellStart"/>
+            <w:r>
+              <w:t>Prodotto</w:t>
+            </w:r>
+            <w:r>
+              <w:t>I</w:t>
+            </w:r>
+            <w:r>
+              <w:t>DaoDataSource</w:t>
+            </w:r>
+            <w:proofErr w:type="spellEnd"/>
+          </w:p>
+        </w:tc>
+      </w:tr>
+      <w:tr>
+        <w:tc>
+          <w:tcPr>
+            <w:cnfStyle w:val="001000000000" w:firstRow="0" w:lastRow="0" w:firstColumn="1" w:lastColumn="0" w:oddVBand="0" w:evenVBand="0" w:oddHBand="0" w:evenHBand="0" w:firstRowFirstColumn="0" w:firstRowLastColumn="0" w:lastRowFirstColumn="0" w:lastRowLastColumn="0"/>
+            <w:tcW w:w="3209" w:type="dxa"/>
+          </w:tcPr>
+          <w:p>
+            <w:pPr>
+              <w:jc w:val="both"/>
+              <w:rPr>
+                <w:b w:val="0"/>
+                <w:bCs w:val="0"/>
+              </w:rPr>
+            </w:pPr>
+            <w:r>
+              <w:rPr>
+                <w:b w:val="0"/>
+                <w:bCs w:val="0"/>
+              </w:rPr>
+              <w:t>Cancella un prodotto nel DB</w:t>
+            </w:r>
+          </w:p>
+        </w:tc>
+        <w:tc>
+          <w:tcPr>
+            <w:tcW w:w="3209" w:type="dxa"/>
+          </w:tcPr>
+          <w:p>
+            <w:pPr>
+              <w:jc w:val="both"/>
+              <w:cnfStyle w:val="000000000000" w:firstRow="0" w:lastRow="0" w:firstColumn="0" w:lastColumn="0" w:oddVBand="0" w:evenVBand="0" w:oddHBand="0" w:evenHBand="0" w:firstRowFirstColumn="0" w:firstRowLastColumn="0" w:lastRowFirstColumn="0" w:lastRowLastColumn="0"/>
+            </w:pPr>
+            <w:r>
+              <w:t xml:space="preserve">Servizio che permette di </w:t>
+            </w:r>
+            <w:r>
+              <w:t>cancellare un prodotto nel DB.</w:t>
+            </w:r>
+          </w:p>
+        </w:tc>
+        <w:tc>
+          <w:tcPr>
+            <w:tcW w:w="3210" w:type="dxa"/>
+          </w:tcPr>
+          <w:p>
+            <w:pPr>
+              <w:jc w:val="center"/>
+              <w:cnfStyle w:val="000000000000" w:firstRow="0" w:lastRow="0" w:firstColumn="0" w:lastColumn="0" w:oddVBand="0" w:evenVBand="0" w:oddHBand="0" w:evenHBand="0" w:firstRowFirstColumn="0" w:firstRowLastColumn="0" w:lastRowFirstColumn="0" w:lastRowLastColumn="0"/>
+            </w:pPr>
+            <w:proofErr w:type="spellStart"/>
+            <w:r>
+              <w:t>Prodotto</w:t>
+            </w:r>
+            <w:r>
+              <w:t>I</w:t>
+            </w:r>
+            <w:r>
+              <w:t>DaoDataSource</w:t>
+            </w:r>
+            <w:proofErr w:type="spellEnd"/>
+          </w:p>
+        </w:tc>
+      </w:tr>
+      <w:tr>
+        <w:trPr>
+          <w:cnfStyle w:val="000000100000" w:firstRow="0" w:lastRow="0" w:firstColumn="0" w:lastColumn="0" w:oddVBand="0" w:evenVBand="0" w:oddHBand="1" w:evenHBand="0" w:firstRowFirstColumn="0" w:firstRowLastColumn="0" w:lastRowFirstColumn="0" w:lastRowLastColumn="0"/>
+        </w:trPr>
+        <w:tc>
+          <w:tcPr>
+            <w:cnfStyle w:val="001000000000" w:firstRow="0" w:lastRow="0" w:firstColumn="1" w:lastColumn="0" w:oddVBand="0" w:evenVBand="0" w:oddHBand="0" w:evenHBand="0" w:firstRowFirstColumn="0" w:firstRowLastColumn="0" w:lastRowFirstColumn="0" w:lastRowLastColumn="0"/>
+            <w:tcW w:w="3209" w:type="dxa"/>
+          </w:tcPr>
+          <w:p>
+            <w:pPr>
+              <w:jc w:val="both"/>
+              <w:rPr>
+                <w:b w:val="0"/>
+                <w:bCs w:val="0"/>
+              </w:rPr>
+            </w:pPr>
+            <w:r>
+              <w:rPr>
+                <w:b w:val="0"/>
+                <w:bCs w:val="0"/>
+              </w:rPr>
+              <w:t xml:space="preserve">Ottieni elenco </w:t>
+            </w:r>
+            <w:r>
+              <w:rPr>
+                <w:b w:val="0"/>
+                <w:bCs w:val="0"/>
+              </w:rPr>
+              <w:t xml:space="preserve">di tutti i prodotti </w:t>
+            </w:r>
+            <w:r>
+              <w:rPr>
+                <w:b w:val="0"/>
+                <w:bCs w:val="0"/>
+              </w:rPr>
+              <w:t>salvati nel DB</w:t>
+            </w:r>
+          </w:p>
+        </w:tc>
+        <w:tc>
+          <w:tcPr>
+            <w:tcW w:w="3209" w:type="dxa"/>
+          </w:tcPr>
+          <w:p>
+            <w:pPr>
+              <w:jc w:val="both"/>
+              <w:cnfStyle w:val="000000100000" w:firstRow="0" w:lastRow="0" w:firstColumn="0" w:lastColumn="0" w:oddVBand="0" w:evenVBand="0" w:oddHBand="1" w:evenHBand="0" w:firstRowFirstColumn="0" w:firstRowLastColumn="0" w:lastRowFirstColumn="0" w:lastRowLastColumn="0"/>
+            </w:pPr>
+            <w:r>
+              <w:t xml:space="preserve">Servizio che permette di ottenere l’elenco </w:t>
+            </w:r>
+            <w:r>
+              <w:t>dei prodotti</w:t>
+            </w:r>
+            <w:r>
+              <w:t xml:space="preserve"> presenti nel DB.</w:t>
+            </w:r>
+          </w:p>
+        </w:tc>
+        <w:tc>
+          <w:tcPr>
+            <w:tcW w:w="3210" w:type="dxa"/>
+          </w:tcPr>
+          <w:p>
+            <w:pPr>
+              <w:jc w:val="center"/>
+              <w:cnfStyle w:val="000000100000" w:firstRow="0" w:lastRow="0" w:firstColumn="0" w:lastColumn="0" w:oddVBand="0" w:evenVBand="0" w:oddHBand="1" w:evenHBand="0" w:firstRowFirstColumn="0" w:firstRowLastColumn="0" w:lastRowFirstColumn="0" w:lastRowLastColumn="0"/>
+            </w:pPr>
+            <w:proofErr w:type="spellStart"/>
+            <w:r>
+              <w:t>Prodotto</w:t>
+            </w:r>
+            <w:r>
+              <w:t>I</w:t>
+            </w:r>
+            <w:r>
+              <w:t>DaoDataSource</w:t>
+            </w:r>
+            <w:proofErr w:type="spellEnd"/>
+          </w:p>
+        </w:tc>
+      </w:tr>
+      <w:tr>
+        <w:tc>
+          <w:tcPr>
+            <w:cnfStyle w:val="001000000000" w:firstRow="0" w:lastRow="0" w:firstColumn="1" w:lastColumn="0" w:oddVBand="0" w:evenVBand="0" w:oddHBand="0" w:evenHBand="0" w:firstRowFirstColumn="0" w:firstRowLastColumn="0" w:lastRowFirstColumn="0" w:lastRowLastColumn="0"/>
+            <w:tcW w:w="3209" w:type="dxa"/>
+          </w:tcPr>
+          <w:p>
+            <w:pPr>
+              <w:jc w:val="both"/>
+              <w:rPr>
+                <w:b w:val="0"/>
+                <w:bCs w:val="0"/>
+              </w:rPr>
+            </w:pPr>
+            <w:r>
+              <w:rPr>
+                <w:b w:val="0"/>
+                <w:bCs w:val="0"/>
+              </w:rPr>
+              <w:t xml:space="preserve">Ottieni un prodotto salvato nel DB. </w:t>
+            </w:r>
+          </w:p>
+        </w:tc>
+        <w:tc>
+          <w:tcPr>
+            <w:tcW w:w="3209" w:type="dxa"/>
+          </w:tcPr>
+          <w:p>
+            <w:pPr>
+              <w:jc w:val="both"/>
+              <w:cnfStyle w:val="000000000000" w:firstRow="0" w:lastRow="0" w:firstColumn="0" w:lastColumn="0" w:oddVBand="0" w:evenVBand="0" w:oddHBand="0" w:evenHBand="0" w:firstRowFirstColumn="0" w:firstRowLastColumn="0" w:lastRowFirstColumn="0" w:lastRowLastColumn="0"/>
+            </w:pPr>
+            <w:r>
+              <w:t xml:space="preserve">Servizio che permette di </w:t>
+            </w:r>
+            <w:r>
+              <w:t>ottenere un prodotto salvato nel DB</w:t>
+            </w:r>
+            <w:r>
+              <w:t xml:space="preserve">. </w:t>
+            </w:r>
+          </w:p>
+        </w:tc>
+        <w:tc>
+          <w:tcPr>
+            <w:tcW w:w="3210" w:type="dxa"/>
+          </w:tcPr>
+          <w:p>
+            <w:pPr>
+              <w:jc w:val="center"/>
+              <w:cnfStyle w:val="000000000000" w:firstRow="0" w:lastRow="0" w:firstColumn="0" w:lastColumn="0" w:oddVBand="0" w:evenVBand="0" w:oddHBand="0" w:evenHBand="0" w:firstRowFirstColumn="0" w:firstRowLastColumn="0" w:lastRowFirstColumn="0" w:lastRowLastColumn="0"/>
+            </w:pPr>
+            <w:proofErr w:type="spellStart"/>
+            <w:r>
+              <w:t>Prodotto</w:t>
+            </w:r>
+            <w:r>
+              <w:t>I</w:t>
+            </w:r>
+            <w:r>
+              <w:t>DaoDataService</w:t>
+            </w:r>
+            <w:proofErr w:type="spellEnd"/>
+          </w:p>
+        </w:tc>
+      </w:tr>
+      <w:tr>
+        <w:trPr>
+          <w:cnfStyle w:val="000000100000" w:firstRow="0" w:lastRow="0" w:firstColumn="0" w:lastColumn="0" w:oddVBand="0" w:evenVBand="0" w:oddHBand="1" w:evenHBand="0" w:firstRowFirstColumn="0" w:firstRowLastColumn="0" w:lastRowFirstColumn="0" w:lastRowLastColumn="0"/>
+        </w:trPr>
+        <w:tc>
+          <w:tcPr>
+            <w:cnfStyle w:val="001000000000" w:firstRow="0" w:lastRow="0" w:firstColumn="1" w:lastColumn="0" w:oddVBand="0" w:evenVBand="0" w:oddHBand="0" w:evenHBand="0" w:firstRowFirstColumn="0" w:firstRowLastColumn="0" w:lastRowFirstColumn="0" w:lastRowLastColumn="0"/>
+            <w:tcW w:w="3209" w:type="dxa"/>
+          </w:tcPr>
+          <w:p>
+            <w:pPr>
+              <w:jc w:val="both"/>
+              <w:rPr>
+                <w:b w:val="0"/>
+                <w:bCs w:val="0"/>
+              </w:rPr>
+            </w:pPr>
+            <w:r>
+              <w:rPr>
+                <w:b w:val="0"/>
+                <w:bCs w:val="0"/>
+              </w:rPr>
+              <w:t>Modifica un prodotto presente nel DB</w:t>
+            </w:r>
+            <w:r>
+              <w:rPr>
+                <w:b w:val="0"/>
+                <w:bCs w:val="0"/>
+              </w:rPr>
+              <w:t xml:space="preserve"> </w:t>
+            </w:r>
+          </w:p>
+        </w:tc>
+        <w:tc>
+          <w:tcPr>
+            <w:tcW w:w="3209" w:type="dxa"/>
+          </w:tcPr>
+          <w:p>
+            <w:pPr>
+              <w:jc w:val="both"/>
+              <w:cnfStyle w:val="000000100000" w:firstRow="0" w:lastRow="0" w:firstColumn="0" w:lastColumn="0" w:oddVBand="0" w:evenVBand="0" w:oddHBand="1" w:evenHBand="0" w:firstRowFirstColumn="0" w:firstRowLastColumn="0" w:lastRowFirstColumn="0" w:lastRowLastColumn="0"/>
+            </w:pPr>
+            <w:r>
+              <w:t xml:space="preserve">Servizio che permette di </w:t>
+            </w:r>
+            <w:r>
+              <w:t>modificare un prodotto presente</w:t>
+            </w:r>
+            <w:r>
+              <w:t xml:space="preserve"> </w:t>
+            </w:r>
+            <w:r>
+              <w:t>ne</w:t>
+            </w:r>
+            <w:r>
+              <w:t xml:space="preserve">l DB. </w:t>
+            </w:r>
+          </w:p>
+        </w:tc>
+        <w:tc>
+          <w:tcPr>
+            <w:tcW w:w="3210" w:type="dxa"/>
+          </w:tcPr>
+          <w:p>
+            <w:pPr>
+              <w:jc w:val="center"/>
+              <w:cnfStyle w:val="000000100000" w:firstRow="0" w:lastRow="0" w:firstColumn="0" w:lastColumn="0" w:oddVBand="0" w:evenVBand="0" w:oddHBand="1" w:evenHBand="0" w:firstRowFirstColumn="0" w:firstRowLastColumn="0" w:lastRowFirstColumn="0" w:lastRowLastColumn="0"/>
+            </w:pPr>
+            <w:proofErr w:type="spellStart"/>
+            <w:r>
+              <w:t>Prodotto</w:t>
+            </w:r>
+            <w:r>
+              <w:t>I</w:t>
+            </w:r>
+            <w:r>
+              <w:t>DaoDataSource</w:t>
+            </w:r>
+            <w:proofErr w:type="spellEnd"/>
+          </w:p>
+        </w:tc>
+      </w:tr>
+      <w:tr>
+        <w:tc>
+          <w:tcPr>
+            <w:cnfStyle w:val="001000000000" w:firstRow="0" w:lastRow="0" w:firstColumn="1" w:lastColumn="0" w:oddVBand="0" w:evenVBand="0" w:oddHBand="0" w:evenHBand="0" w:firstRowFirstColumn="0" w:firstRowLastColumn="0" w:lastRowFirstColumn="0" w:lastRowLastColumn="0"/>
+            <w:tcW w:w="3209" w:type="dxa"/>
+          </w:tcPr>
+          <w:p>
+            <w:pPr>
+              <w:jc w:val="both"/>
+              <w:rPr>
+                <w:b w:val="0"/>
+                <w:bCs w:val="0"/>
+              </w:rPr>
+            </w:pPr>
+            <w:r>
+              <w:rPr>
+                <w:b w:val="0"/>
+                <w:bCs w:val="0"/>
+              </w:rPr>
+              <w:t>Ottieni elenco filtrato di prodotti</w:t>
+            </w:r>
+          </w:p>
+        </w:tc>
+        <w:tc>
+          <w:tcPr>
+            <w:tcW w:w="3209" w:type="dxa"/>
+          </w:tcPr>
+          <w:p>
+            <w:pPr>
+              <w:jc w:val="both"/>
+              <w:cnfStyle w:val="000000000000" w:firstRow="0" w:lastRow="0" w:firstColumn="0" w:lastColumn="0" w:oddVBand="0" w:evenVBand="0" w:oddHBand="0" w:evenHBand="0" w:firstRowFirstColumn="0" w:firstRowLastColumn="0" w:lastRowFirstColumn="0" w:lastRowLastColumn="0"/>
+            </w:pPr>
+            <w:r>
+              <w:t>Servizio che permette di ottenere u</w:t>
+            </w:r>
+            <w:r>
+              <w:t xml:space="preserve">n elenco filtrato di prodotti salvati nel DB. </w:t>
+            </w:r>
+            <w:r>
+              <w:t xml:space="preserve"> </w:t>
+            </w:r>
+          </w:p>
+        </w:tc>
+        <w:tc>
+          <w:tcPr>
+            <w:tcW w:w="3210" w:type="dxa"/>
+          </w:tcPr>
+          <w:p>
+            <w:pPr>
+              <w:jc w:val="center"/>
+              <w:cnfStyle w:val="000000000000" w:firstRow="0" w:lastRow="0" w:firstColumn="0" w:lastColumn="0" w:oddVBand="0" w:evenVBand="0" w:oddHBand="0" w:evenHBand="0" w:firstRowFirstColumn="0" w:firstRowLastColumn="0" w:lastRowFirstColumn="0" w:lastRowLastColumn="0"/>
+            </w:pPr>
+            <w:proofErr w:type="spellStart"/>
+            <w:r>
+              <w:t>Prodotto</w:t>
+            </w:r>
+            <w:r>
+              <w:t>I</w:t>
+            </w:r>
+            <w:r>
+              <w:t>DaoDataSource</w:t>
+            </w:r>
+            <w:proofErr w:type="spellEnd"/>
+          </w:p>
+        </w:tc>
+      </w:tr>
+      <w:tr>
+        <w:trPr>
+          <w:cnfStyle w:val="000000100000" w:firstRow="0" w:lastRow="0" w:firstColumn="0" w:lastColumn="0" w:oddVBand="0" w:evenVBand="0" w:oddHBand="1" w:evenHBand="0" w:firstRowFirstColumn="0" w:firstRowLastColumn="0" w:lastRowFirstColumn="0" w:lastRowLastColumn="0"/>
+        </w:trPr>
+        <w:tc>
+          <w:tcPr>
+            <w:cnfStyle w:val="001000000000" w:firstRow="0" w:lastRow="0" w:firstColumn="1" w:lastColumn="0" w:oddVBand="0" w:evenVBand="0" w:oddHBand="0" w:evenHBand="0" w:firstRowFirstColumn="0" w:firstRowLastColumn="0" w:lastRowFirstColumn="0" w:lastRowLastColumn="0"/>
+            <w:tcW w:w="3209" w:type="dxa"/>
+          </w:tcPr>
+          <w:p>
+            <w:pPr>
+              <w:jc w:val="both"/>
+              <w:rPr>
+                <w:b w:val="0"/>
+                <w:bCs w:val="0"/>
+              </w:rPr>
+            </w:pPr>
+            <w:r>
+              <w:rPr>
+                <w:b w:val="0"/>
+                <w:bCs w:val="0"/>
+              </w:rPr>
+              <w:t>Carica foto di un prodotto nel DB.</w:t>
+            </w:r>
+          </w:p>
+        </w:tc>
+        <w:tc>
+          <w:tcPr>
+            <w:tcW w:w="3209" w:type="dxa"/>
+          </w:tcPr>
+          <w:p>
+            <w:pPr>
+              <w:jc w:val="both"/>
+              <w:cnfStyle w:val="000000100000" w:firstRow="0" w:lastRow="0" w:firstColumn="0" w:lastColumn="0" w:oddVBand="0" w:evenVBand="0" w:oddHBand="1" w:evenHBand="0" w:firstRowFirstColumn="0" w:firstRowLastColumn="0" w:lastRowFirstColumn="0" w:lastRowLastColumn="0"/>
+            </w:pPr>
+            <w:r>
+              <w:t>Servizio che permette di salvare la foto/immagine relativa a uno specifico prodotto nel DB.</w:t>
+            </w:r>
+          </w:p>
+        </w:tc>
+        <w:tc>
+          <w:tcPr>
+            <w:tcW w:w="3210" w:type="dxa"/>
+          </w:tcPr>
+          <w:p>
+            <w:pPr>
+              <w:jc w:val="center"/>
+              <w:cnfStyle w:val="000000100000" w:firstRow="0" w:lastRow="0" w:firstColumn="0" w:lastColumn="0" w:oddVBand="0" w:evenVBand="0" w:oddHBand="1" w:evenHBand="0" w:firstRowFirstColumn="0" w:firstRowLastColumn="0" w:lastRowFirstColumn="0" w:lastRowLastColumn="0"/>
+            </w:pPr>
+            <w:proofErr w:type="spellStart"/>
+            <w:r>
+              <w:t>PhotoIDaoDataSource</w:t>
+            </w:r>
+            <w:proofErr w:type="spellEnd"/>
+          </w:p>
+        </w:tc>
+      </w:tr>
+      <w:tr>
+        <w:tc>
+          <w:tcPr>
+            <w:cnfStyle w:val="001000000000" w:firstRow="0" w:lastRow="0" w:firstColumn="1" w:lastColumn="0" w:oddVBand="0" w:evenVBand="0" w:oddHBand="0" w:evenHBand="0" w:firstRowFirstColumn="0" w:firstRowLastColumn="0" w:lastRowFirstColumn="0" w:lastRowLastColumn="0"/>
+            <w:tcW w:w="3209" w:type="dxa"/>
+          </w:tcPr>
+          <w:p>
+            <w:pPr>
+              <w:jc w:val="both"/>
+              <w:rPr>
+                <w:b w:val="0"/>
+                <w:bCs w:val="0"/>
+              </w:rPr>
+            </w:pPr>
+            <w:r>
+              <w:rPr>
+                <w:b w:val="0"/>
+                <w:bCs w:val="0"/>
+              </w:rPr>
+              <w:t>Ottieni foto di un prodotto salvato sul DB.</w:t>
+            </w:r>
+          </w:p>
+        </w:tc>
+        <w:tc>
+          <w:tcPr>
+            <w:tcW w:w="3209" w:type="dxa"/>
+          </w:tcPr>
+          <w:p>
+            <w:pPr>
+              <w:jc w:val="both"/>
+              <w:cnfStyle w:val="000000000000" w:firstRow="0" w:lastRow="0" w:firstColumn="0" w:lastColumn="0" w:oddVBand="0" w:evenVBand="0" w:oddHBand="0" w:evenHBand="0" w:firstRowFirstColumn="0" w:firstRowLastColumn="0" w:lastRowFirstColumn="0" w:lastRowLastColumn="0"/>
+            </w:pPr>
+            <w:r>
+              <w:t xml:space="preserve">Servizio che permette di ottenere al foto/immagine relativa a uno specifico prodotto salvato nel DB. </w:t>
+            </w:r>
+          </w:p>
+        </w:tc>
+        <w:tc>
+          <w:tcPr>
+            <w:tcW w:w="3210" w:type="dxa"/>
+          </w:tcPr>
+          <w:p>
+            <w:pPr>
+              <w:jc w:val="center"/>
+              <w:cnfStyle w:val="000000000000" w:firstRow="0" w:lastRow="0" w:firstColumn="0" w:lastColumn="0" w:oddVBand="0" w:evenVBand="0" w:oddHBand="0" w:evenHBand="0" w:firstRowFirstColumn="0" w:firstRowLastColumn="0" w:lastRowFirstColumn="0" w:lastRowLastColumn="0"/>
+            </w:pPr>
+            <w:proofErr w:type="spellStart"/>
+            <w:r>
+              <w:t>PhotoIDaoDataSource</w:t>
+            </w:r>
+            <w:proofErr w:type="spellEnd"/>
+          </w:p>
+        </w:tc>
+      </w:tr>
+    </w:tbl>
+    <w:p/>
+    <w:p>
+      <w:pPr>
+        <w:rPr>
+          <w:sz w:val="28"/>
+          <w:szCs w:val="28"/>
+        </w:rPr>
+      </w:pPr>
+    </w:p>
+    <w:p>
+      <w:pPr>
+        <w:rPr>
+          <w:sz w:val="28"/>
+          <w:szCs w:val="28"/>
+        </w:rPr>
+      </w:pPr>
+    </w:p>
+    <w:p>
+      <w:pPr>
+        <w:rPr>
+          <w:sz w:val="28"/>
+          <w:szCs w:val="28"/>
+        </w:rPr>
+      </w:pPr>
+    </w:p>
+    <w:p>
+      <w:pPr>
+        <w:rPr>
+          <w:sz w:val="28"/>
+          <w:szCs w:val="28"/>
+        </w:rPr>
+      </w:pPr>
+    </w:p>
+    <w:p>
+      <w:pPr>
+        <w:rPr>
+          <w:sz w:val="28"/>
+          <w:szCs w:val="28"/>
+        </w:rPr>
+      </w:pPr>
+    </w:p>
+    <w:p>
+      <w:pPr>
+        <w:rPr>
+          <w:sz w:val="28"/>
+          <w:szCs w:val="28"/>
+        </w:rPr>
+      </w:pPr>
+    </w:p>
+    <w:p>
+      <w:pPr>
+        <w:rPr>
+          <w:sz w:val="28"/>
+          <w:szCs w:val="28"/>
+        </w:rPr>
+      </w:pPr>
+      <w:proofErr w:type="spellStart"/>
+      <w:r>
+        <w:rPr>
+          <w:sz w:val="28"/>
+          <w:szCs w:val="28"/>
+        </w:rPr>
+        <w:lastRenderedPageBreak/>
+        <w:t>Gestione</w:t>
+      </w:r>
+      <w:r>
+        <w:rPr>
+          <w:sz w:val="28"/>
+          <w:szCs w:val="28"/>
+        </w:rPr>
+        <w:t>Ordini</w:t>
+      </w:r>
+      <w:proofErr w:type="spellEnd"/>
+    </w:p>
+    <w:p/>
+    <w:tbl>
+      <w:tblPr>
+        <w:tblStyle w:val="Tabellagriglia4-colore1"/>
+        <w:tblW w:w="0" w:type="auto"/>
+        <w:tblLook w:val="04A0" w:firstRow="1" w:lastRow="0" w:firstColumn="1" w:lastColumn="0" w:noHBand="0" w:noVBand="1"/>
+      </w:tblPr>
+      <w:tblGrid>
+        <w:gridCol w:w="3209"/>
+        <w:gridCol w:w="3209"/>
+        <w:gridCol w:w="3210"/>
+      </w:tblGrid>
+      <w:tr>
+        <w:trPr>
+          <w:cnfStyle w:val="100000000000" w:firstRow="1" w:lastRow="0" w:firstColumn="0" w:lastColumn="0" w:oddVBand="0" w:evenVBand="0" w:oddHBand="0" w:evenHBand="0" w:firstRowFirstColumn="0" w:firstRowLastColumn="0" w:lastRowFirstColumn="0" w:lastRowLastColumn="0"/>
+        </w:trPr>
+        <w:tc>
+          <w:tcPr>
+            <w:cnfStyle w:val="001000000000" w:firstRow="0" w:lastRow="0" w:firstColumn="1" w:lastColumn="0" w:oddVBand="0" w:evenVBand="0" w:oddHBand="0" w:evenHBand="0" w:firstRowFirstColumn="0" w:firstRowLastColumn="0" w:lastRowFirstColumn="0" w:lastRowLastColumn="0"/>
+            <w:tcW w:w="3209" w:type="dxa"/>
+          </w:tcPr>
+          <w:p>
+            <w:pPr>
+              <w:jc w:val="center"/>
+            </w:pPr>
+            <w:r>
+              <w:t>Servizio</w:t>
+            </w:r>
+          </w:p>
+        </w:tc>
+        <w:tc>
+          <w:tcPr>
+            <w:tcW w:w="3209" w:type="dxa"/>
+          </w:tcPr>
+          <w:p>
+            <w:pPr>
+              <w:jc w:val="center"/>
+              <w:cnfStyle w:val="100000000000" w:firstRow="1" w:lastRow="0" w:firstColumn="0" w:lastColumn="0" w:oddVBand="0" w:evenVBand="0" w:oddHBand="0" w:evenHBand="0" w:firstRowFirstColumn="0" w:firstRowLastColumn="0" w:lastRowFirstColumn="0" w:lastRowLastColumn="0"/>
+            </w:pPr>
+            <w:r>
+              <w:t>Descrizione</w:t>
+            </w:r>
+          </w:p>
+        </w:tc>
+        <w:tc>
+          <w:tcPr>
+            <w:tcW w:w="3210" w:type="dxa"/>
+          </w:tcPr>
+          <w:p>
+            <w:pPr>
+              <w:jc w:val="center"/>
+              <w:cnfStyle w:val="100000000000" w:firstRow="1" w:lastRow="0" w:firstColumn="0" w:lastColumn="0" w:oddVBand="0" w:evenVBand="0" w:oddHBand="0" w:evenHBand="0" w:firstRowFirstColumn="0" w:firstRowLastColumn="0" w:lastRowFirstColumn="0" w:lastRowLastColumn="0"/>
+            </w:pPr>
+            <w:r>
+              <w:t>Interfaccia</w:t>
+            </w:r>
+          </w:p>
+        </w:tc>
+      </w:tr>
+      <w:tr>
+        <w:trPr>
+          <w:cnfStyle w:val="000000100000" w:firstRow="0" w:lastRow="0" w:firstColumn="0" w:lastColumn="0" w:oddVBand="0" w:evenVBand="0" w:oddHBand="1" w:evenHBand="0" w:firstRowFirstColumn="0" w:firstRowLastColumn="0" w:lastRowFirstColumn="0" w:lastRowLastColumn="0"/>
+        </w:trPr>
+        <w:tc>
+          <w:tcPr>
+            <w:cnfStyle w:val="001000000000" w:firstRow="0" w:lastRow="0" w:firstColumn="1" w:lastColumn="0" w:oddVBand="0" w:evenVBand="0" w:oddHBand="0" w:evenHBand="0" w:firstRowFirstColumn="0" w:firstRowLastColumn="0" w:lastRowFirstColumn="0" w:lastRowLastColumn="0"/>
+            <w:tcW w:w="3209" w:type="dxa"/>
+          </w:tcPr>
+          <w:p>
+            <w:pPr>
+              <w:jc w:val="both"/>
+              <w:rPr>
+                <w:b w:val="0"/>
+                <w:bCs w:val="0"/>
+              </w:rPr>
+            </w:pPr>
+            <w:r>
+              <w:rPr>
+                <w:b w:val="0"/>
+                <w:bCs w:val="0"/>
+              </w:rPr>
+              <w:t>Salva un ordine sul DB</w:t>
+            </w:r>
+          </w:p>
+        </w:tc>
+        <w:tc>
+          <w:tcPr>
+            <w:tcW w:w="3209" w:type="dxa"/>
+          </w:tcPr>
+          <w:p>
+            <w:pPr>
+              <w:jc w:val="both"/>
+              <w:cnfStyle w:val="000000100000" w:firstRow="0" w:lastRow="0" w:firstColumn="0" w:lastColumn="0" w:oddVBand="0" w:evenVBand="0" w:oddHBand="1" w:evenHBand="0" w:firstRowFirstColumn="0" w:firstRowLastColumn="0" w:lastRowFirstColumn="0" w:lastRowLastColumn="0"/>
+            </w:pPr>
+            <w:r>
+              <w:t>Servizio che permette di salvare un nuovo ordine nel DB.</w:t>
+            </w:r>
+          </w:p>
+        </w:tc>
+        <w:tc>
+          <w:tcPr>
+            <w:tcW w:w="3210" w:type="dxa"/>
+          </w:tcPr>
+          <w:p>
+            <w:pPr>
+              <w:jc w:val="center"/>
+              <w:cnfStyle w:val="000000100000" w:firstRow="0" w:lastRow="0" w:firstColumn="0" w:lastColumn="0" w:oddVBand="0" w:evenVBand="0" w:oddHBand="1" w:evenHBand="0" w:firstRowFirstColumn="0" w:firstRowLastColumn="0" w:lastRowFirstColumn="0" w:lastRowLastColumn="0"/>
+            </w:pPr>
+            <w:proofErr w:type="spellStart"/>
+            <w:r>
+              <w:t>OrdineIDaoDataSource</w:t>
+            </w:r>
+            <w:proofErr w:type="spellEnd"/>
+          </w:p>
+        </w:tc>
+      </w:tr>
+      <w:tr>
+        <w:tc>
+          <w:tcPr>
+            <w:cnfStyle w:val="001000000000" w:firstRow="0" w:lastRow="0" w:firstColumn="1" w:lastColumn="0" w:oddVBand="0" w:evenVBand="0" w:oddHBand="0" w:evenHBand="0" w:firstRowFirstColumn="0" w:firstRowLastColumn="0" w:lastRowFirstColumn="0" w:lastRowLastColumn="0"/>
+            <w:tcW w:w="3209" w:type="dxa"/>
+          </w:tcPr>
+          <w:p>
+            <w:pPr>
+              <w:jc w:val="both"/>
+              <w:rPr>
+                <w:b w:val="0"/>
+                <w:bCs w:val="0"/>
+              </w:rPr>
+            </w:pPr>
+            <w:r>
+              <w:rPr>
+                <w:b w:val="0"/>
+                <w:bCs w:val="0"/>
+              </w:rPr>
+              <w:t>Cancella un ordine nel DB</w:t>
+            </w:r>
+          </w:p>
+        </w:tc>
+        <w:tc>
+          <w:tcPr>
+            <w:tcW w:w="3209" w:type="dxa"/>
+          </w:tcPr>
+          <w:p>
+            <w:pPr>
+              <w:jc w:val="both"/>
+              <w:cnfStyle w:val="000000000000" w:firstRow="0" w:lastRow="0" w:firstColumn="0" w:lastColumn="0" w:oddVBand="0" w:evenVBand="0" w:oddHBand="0" w:evenHBand="0" w:firstRowFirstColumn="0" w:firstRowLastColumn="0" w:lastRowFirstColumn="0" w:lastRowLastColumn="0"/>
+            </w:pPr>
+            <w:r>
+              <w:t>Servizio che permette di cancellare un ordine nel DB.</w:t>
+            </w:r>
+          </w:p>
+        </w:tc>
+        <w:tc>
+          <w:tcPr>
+            <w:tcW w:w="3210" w:type="dxa"/>
+          </w:tcPr>
+          <w:p>
+            <w:pPr>
+              <w:jc w:val="center"/>
+              <w:cnfStyle w:val="000000000000" w:firstRow="0" w:lastRow="0" w:firstColumn="0" w:lastColumn="0" w:oddVBand="0" w:evenVBand="0" w:oddHBand="0" w:evenHBand="0" w:firstRowFirstColumn="0" w:firstRowLastColumn="0" w:lastRowFirstColumn="0" w:lastRowLastColumn="0"/>
+            </w:pPr>
+            <w:proofErr w:type="spellStart"/>
+            <w:r>
+              <w:rPr>
+                <w:u w:val="single"/>
+              </w:rPr>
+              <w:t>OrdineIDaoDataSource</w:t>
+            </w:r>
+            <w:proofErr w:type="spellEnd"/>
+          </w:p>
+        </w:tc>
+      </w:tr>
+      <w:tr>
+        <w:trPr>
+          <w:cnfStyle w:val="000000100000" w:firstRow="0" w:lastRow="0" w:firstColumn="0" w:lastColumn="0" w:oddVBand="0" w:evenVBand="0" w:oddHBand="1" w:evenHBand="0" w:firstRowFirstColumn="0" w:firstRowLastColumn="0" w:lastRowFirstColumn="0" w:lastRowLastColumn="0"/>
+        </w:trPr>
+        <w:tc>
+          <w:tcPr>
+            <w:cnfStyle w:val="001000000000" w:firstRow="0" w:lastRow="0" w:firstColumn="1" w:lastColumn="0" w:oddVBand="0" w:evenVBand="0" w:oddHBand="0" w:evenHBand="0" w:firstRowFirstColumn="0" w:firstRowLastColumn="0" w:lastRowFirstColumn="0" w:lastRowLastColumn="0"/>
+            <w:tcW w:w="3209" w:type="dxa"/>
+          </w:tcPr>
+          <w:p>
+            <w:pPr>
+              <w:jc w:val="both"/>
+              <w:rPr>
+                <w:b w:val="0"/>
+                <w:bCs w:val="0"/>
+              </w:rPr>
+            </w:pPr>
+            <w:r>
+              <w:rPr>
+                <w:b w:val="0"/>
+                <w:bCs w:val="0"/>
+              </w:rPr>
+              <w:t>Ottieni elenco di tutti gli ordini salvati nel DB</w:t>
+            </w:r>
+          </w:p>
+        </w:tc>
+        <w:tc>
+          <w:tcPr>
+            <w:tcW w:w="3209" w:type="dxa"/>
+          </w:tcPr>
+          <w:p>
+            <w:pPr>
+              <w:jc w:val="both"/>
+              <w:cnfStyle w:val="000000100000" w:firstRow="0" w:lastRow="0" w:firstColumn="0" w:lastColumn="0" w:oddVBand="0" w:evenVBand="0" w:oddHBand="1" w:evenHBand="0" w:firstRowFirstColumn="0" w:firstRowLastColumn="0" w:lastRowFirstColumn="0" w:lastRowLastColumn="0"/>
+            </w:pPr>
+            <w:r>
+              <w:t>Servizio che permette di ottenere l’elenco degli ordini presenti nel DB.</w:t>
+            </w:r>
+          </w:p>
+        </w:tc>
+        <w:tc>
+          <w:tcPr>
+            <w:tcW w:w="3210" w:type="dxa"/>
+          </w:tcPr>
+          <w:p>
+            <w:pPr>
+              <w:jc w:val="center"/>
+              <w:cnfStyle w:val="000000100000" w:firstRow="0" w:lastRow="0" w:firstColumn="0" w:lastColumn="0" w:oddVBand="0" w:evenVBand="0" w:oddHBand="1" w:evenHBand="0" w:firstRowFirstColumn="0" w:firstRowLastColumn="0" w:lastRowFirstColumn="0" w:lastRowLastColumn="0"/>
+            </w:pPr>
+            <w:proofErr w:type="spellStart"/>
+            <w:r>
+              <w:t>OrdineIDaoDataSource</w:t>
+            </w:r>
+            <w:proofErr w:type="spellEnd"/>
+          </w:p>
+        </w:tc>
+      </w:tr>
+      <w:tr>
+        <w:tc>
+          <w:tcPr>
+            <w:cnfStyle w:val="001000000000" w:firstRow="0" w:lastRow="0" w:firstColumn="1" w:lastColumn="0" w:oddVBand="0" w:evenVBand="0" w:oddHBand="0" w:evenHBand="0" w:firstRowFirstColumn="0" w:firstRowLastColumn="0" w:lastRowFirstColumn="0" w:lastRowLastColumn="0"/>
+            <w:tcW w:w="3209" w:type="dxa"/>
+          </w:tcPr>
+          <w:p>
+            <w:pPr>
+              <w:jc w:val="both"/>
+              <w:rPr>
+                <w:b w:val="0"/>
+                <w:bCs w:val="0"/>
+              </w:rPr>
+            </w:pPr>
+            <w:r>
+              <w:rPr>
+                <w:b w:val="0"/>
+                <w:bCs w:val="0"/>
+              </w:rPr>
+              <w:t xml:space="preserve">Ottieni elenco ordini relativi a uno specifico utente. </w:t>
+            </w:r>
+          </w:p>
+        </w:tc>
+        <w:tc>
+          <w:tcPr>
+            <w:tcW w:w="3209" w:type="dxa"/>
+          </w:tcPr>
+          <w:p>
+            <w:pPr>
+              <w:jc w:val="both"/>
+              <w:cnfStyle w:val="000000000000" w:firstRow="0" w:lastRow="0" w:firstColumn="0" w:lastColumn="0" w:oddVBand="0" w:evenVBand="0" w:oddHBand="0" w:evenHBand="0" w:firstRowFirstColumn="0" w:firstRowLastColumn="0" w:lastRowFirstColumn="0" w:lastRowLastColumn="0"/>
+            </w:pPr>
+            <w:r>
+              <w:t xml:space="preserve">Servizio che permette di ottenere un elenco di ordini relativi a uno specifico utente, entrambi presenti nel DB. </w:t>
+            </w:r>
+          </w:p>
+        </w:tc>
+        <w:tc>
+          <w:tcPr>
+            <w:tcW w:w="3210" w:type="dxa"/>
+          </w:tcPr>
+          <w:p>
+            <w:pPr>
+              <w:jc w:val="center"/>
+              <w:cnfStyle w:val="000000000000" w:firstRow="0" w:lastRow="0" w:firstColumn="0" w:lastColumn="0" w:oddVBand="0" w:evenVBand="0" w:oddHBand="0" w:evenHBand="0" w:firstRowFirstColumn="0" w:firstRowLastColumn="0" w:lastRowFirstColumn="0" w:lastRowLastColumn="0"/>
+            </w:pPr>
+            <w:proofErr w:type="spellStart"/>
+            <w:r>
+              <w:t>OrdineIDaoDataS</w:t>
+            </w:r>
+            <w:r>
+              <w:t>ource</w:t>
+            </w:r>
+            <w:proofErr w:type="spellEnd"/>
+          </w:p>
+        </w:tc>
+      </w:tr>
+      <w:tr>
+        <w:trPr>
+          <w:cnfStyle w:val="000000100000" w:firstRow="0" w:lastRow="0" w:firstColumn="0" w:lastColumn="0" w:oddVBand="0" w:evenVBand="0" w:oddHBand="1" w:evenHBand="0" w:firstRowFirstColumn="0" w:firstRowLastColumn="0" w:lastRowFirstColumn="0" w:lastRowLastColumn="0"/>
+        </w:trPr>
+        <w:tc>
+          <w:tcPr>
+            <w:cnfStyle w:val="001000000000" w:firstRow="0" w:lastRow="0" w:firstColumn="1" w:lastColumn="0" w:oddVBand="0" w:evenVBand="0" w:oddHBand="0" w:evenHBand="0" w:firstRowFirstColumn="0" w:firstRowLastColumn="0" w:lastRowFirstColumn="0" w:lastRowLastColumn="0"/>
+            <w:tcW w:w="3209" w:type="dxa"/>
+          </w:tcPr>
+          <w:p>
+            <w:pPr>
+              <w:jc w:val="both"/>
+              <w:rPr>
+                <w:b w:val="0"/>
+                <w:bCs w:val="0"/>
+              </w:rPr>
+            </w:pPr>
+            <w:r>
+              <w:rPr>
+                <w:b w:val="0"/>
+                <w:bCs w:val="0"/>
+              </w:rPr>
+              <w:t>Ottieni elenco prodotti ordinati relativi a uno specifico ordine.</w:t>
+            </w:r>
+          </w:p>
+        </w:tc>
+        <w:tc>
+          <w:tcPr>
+            <w:tcW w:w="3209" w:type="dxa"/>
+          </w:tcPr>
+          <w:p>
+            <w:pPr>
+              <w:jc w:val="both"/>
+              <w:cnfStyle w:val="000000100000" w:firstRow="0" w:lastRow="0" w:firstColumn="0" w:lastColumn="0" w:oddVBand="0" w:evenVBand="0" w:oddHBand="1" w:evenHBand="0" w:firstRowFirstColumn="0" w:firstRowLastColumn="0" w:lastRowFirstColumn="0" w:lastRowLastColumn="0"/>
+            </w:pPr>
+            <w:r>
+              <w:t xml:space="preserve">Servizio che permette </w:t>
+            </w:r>
+            <w:r>
+              <w:t xml:space="preserve">di ottenere l’elenco dei prodotti ordinati di uno specifico ordine. </w:t>
+            </w:r>
+          </w:p>
+        </w:tc>
+        <w:tc>
+          <w:tcPr>
+            <w:tcW w:w="3210" w:type="dxa"/>
+          </w:tcPr>
+          <w:p>
+            <w:pPr>
+              <w:jc w:val="center"/>
+              <w:cnfStyle w:val="000000100000" w:firstRow="0" w:lastRow="0" w:firstColumn="0" w:lastColumn="0" w:oddVBand="0" w:evenVBand="0" w:oddHBand="1" w:evenHBand="0" w:firstRowFirstColumn="0" w:firstRowLastColumn="0" w:lastRowFirstColumn="0" w:lastRowLastColumn="0"/>
+            </w:pPr>
+            <w:proofErr w:type="spellStart"/>
+            <w:r>
+              <w:t>OrdineI</w:t>
+            </w:r>
+            <w:r>
+              <w:t>DaoDataSource</w:t>
+            </w:r>
+            <w:proofErr w:type="spellEnd"/>
+          </w:p>
+        </w:tc>
+      </w:tr>
+      <w:tr>
+        <w:tc>
+          <w:tcPr>
+            <w:cnfStyle w:val="001000000000" w:firstRow="0" w:lastRow="0" w:firstColumn="1" w:lastColumn="0" w:oddVBand="0" w:evenVBand="0" w:oddHBand="0" w:evenHBand="0" w:firstRowFirstColumn="0" w:firstRowLastColumn="0" w:lastRowFirstColumn="0" w:lastRowLastColumn="0"/>
+            <w:tcW w:w="3209" w:type="dxa"/>
+          </w:tcPr>
+          <w:p>
+            <w:pPr>
+              <w:jc w:val="both"/>
+              <w:rPr>
+                <w:b w:val="0"/>
+                <w:bCs w:val="0"/>
+              </w:rPr>
+            </w:pPr>
+            <w:r>
+              <w:rPr>
+                <w:b w:val="0"/>
+                <w:bCs w:val="0"/>
+              </w:rPr>
+              <w:t xml:space="preserve">Ottieni </w:t>
+            </w:r>
+            <w:r>
+              <w:rPr>
+                <w:b w:val="0"/>
+                <w:bCs w:val="0"/>
+              </w:rPr>
+              <w:t>un ordine salvato nel DB.</w:t>
+            </w:r>
+          </w:p>
+        </w:tc>
+        <w:tc>
+          <w:tcPr>
+            <w:tcW w:w="3209" w:type="dxa"/>
+          </w:tcPr>
+          <w:p>
+            <w:pPr>
+              <w:jc w:val="both"/>
+              <w:cnfStyle w:val="000000000000" w:firstRow="0" w:lastRow="0" w:firstColumn="0" w:lastColumn="0" w:oddVBand="0" w:evenVBand="0" w:oddHBand="0" w:evenHBand="0" w:firstRowFirstColumn="0" w:firstRowLastColumn="0" w:lastRowFirstColumn="0" w:lastRowLastColumn="0"/>
+            </w:pPr>
+            <w:r>
+              <w:t xml:space="preserve">Servizio che permette di ottenere un </w:t>
+            </w:r>
+            <w:r>
+              <w:t>ordine</w:t>
+            </w:r>
+            <w:r>
+              <w:t xml:space="preserve"> </w:t>
+            </w:r>
+            <w:r>
+              <w:t>salvato</w:t>
+            </w:r>
+            <w:r>
+              <w:t xml:space="preserve"> nel DB.  </w:t>
+            </w:r>
+          </w:p>
+        </w:tc>
+        <w:tc>
+          <w:tcPr>
+            <w:tcW w:w="3210" w:type="dxa"/>
+          </w:tcPr>
+          <w:p>
+            <w:pPr>
+              <w:jc w:val="center"/>
+              <w:cnfStyle w:val="000000000000" w:firstRow="0" w:lastRow="0" w:firstColumn="0" w:lastColumn="0" w:oddVBand="0" w:evenVBand="0" w:oddHBand="0" w:evenHBand="0" w:firstRowFirstColumn="0" w:firstRowLastColumn="0" w:lastRowFirstColumn="0" w:lastRowLastColumn="0"/>
+            </w:pPr>
+            <w:proofErr w:type="spellStart"/>
+            <w:r>
+              <w:t>OrdineI</w:t>
+            </w:r>
+            <w:r>
+              <w:t>DaoDataSource</w:t>
+            </w:r>
+            <w:proofErr w:type="spellEnd"/>
+          </w:p>
+        </w:tc>
+      </w:tr>
+    </w:tbl>
+    <w:p/>
     <w:sectPr>
       <w:pgSz w:w="11906" w:h="16838"/>
       <w:pgMar w:top="1417" w:right="1134" w:bottom="1134" w:left="1134" w:header="708" w:footer="708" w:gutter="0"/>
@@ -8616,7 +10662,7 @@
   <w:style w:type="paragraph" w:default="1" w:styleId="Normale">
     <w:name w:val="Normal"/>
     <w:qFormat/>
-    <w:rsid w:val="00494185"/>
+    <w:rsid w:val="000605A8"/>
     <w:pPr>
       <w:widowControl w:val="0"/>
       <w:suppressAutoHyphens/>

</xml_diff>